<commit_message>
Dodan pdf file srs-a
</commit_message>
<xml_diff>
--- a/docs/SRS.docx
+++ b/docs/SRS.docx
@@ -2,6 +2,8 @@
 <file path=word/document.xml><?xml version="1.0" encoding="utf-8"?>
 <w:document xmlns:wpc="http://schemas.microsoft.com/office/word/2010/wordprocessingCanvas" xmlns:cx="http://schemas.microsoft.com/office/drawing/2014/chartex" xmlns:cx1="http://schemas.microsoft.com/office/drawing/2015/9/8/chartex" xmlns:cx2="http://schemas.microsoft.com/office/drawing/2015/10/21/chartex" xmlns:cx3="http://schemas.microsoft.com/office/drawing/2016/5/9/chartex" xmlns:cx4="http://schemas.microsoft.com/office/drawing/2016/5/10/chartex" xmlns:cx5="http://schemas.microsoft.com/office/drawing/2016/5/11/chartex" xmlns:cx6="http://schemas.microsoft.com/office/drawing/2016/5/12/chartex" xmlns:cx7="http://schemas.microsoft.com/office/drawing/2016/5/13/chartex" xmlns:cx8="http://schemas.microsoft.com/office/drawing/2016/5/14/chartex" xmlns:mc="http://schemas.openxmlformats.org/markup-compatibility/2006" xmlns:o="urn:schemas-microsoft-com:office:office" xmlns:r="http://schemas.openxmlformats.org/officeDocument/2006/relationships" xmlns:m="http://schemas.openxmlformats.org/officeDocument/2006/math" xmlns:v="urn:schemas-microsoft-com:vml" xmlns:wp14="http://schemas.microsoft.com/office/word/2010/wordprocessingDrawing" xmlns:wp="http://schemas.openxmlformats.org/drawingml/2006/wordprocessingDrawing" xmlns:w10="urn:schemas-microsoft-com:office:word" xmlns:w="http://schemas.openxmlformats.org/wordprocessingml/2006/main" xmlns:w14="http://schemas.microsoft.com/office/word/2010/wordml" xmlns:w15="http://schemas.microsoft.com/office/word/2012/wordml" xmlns:w16se="http://schemas.microsoft.com/office/word/2015/wordml/symex" xmlns:wpg="http://schemas.microsoft.com/office/word/2010/wordprocessingGroup" xmlns:wpi="http://schemas.microsoft.com/office/word/2010/wordprocessingInk" xmlns:wne="http://schemas.microsoft.com/office/word/2006/wordml" xmlns:wps="http://schemas.microsoft.com/office/word/2010/wordprocessingShape" mc:Ignorable="w14 w15 w16se wp14">
   <w:body>
+    <w:bookmarkStart w:id="0" w:name="_GoBack" w:displacedByCustomXml="next"/>
+    <w:bookmarkEnd w:id="0" w:displacedByCustomXml="next"/>
     <w:sdt>
       <w:sdtPr>
         <w:id w:val="-687293147"/>
@@ -580,7 +582,7 @@
         </w:p>
       </w:sdtContent>
     </w:sdt>
-    <w:bookmarkStart w:id="0" w:name="_Toc478413187" w:displacedByCustomXml="next"/>
+    <w:bookmarkStart w:id="1" w:name="_Toc478413187" w:displacedByCustomXml="next"/>
     <w:sdt>
       <w:sdtPr>
         <w:rPr>
@@ -3467,7 +3469,7 @@
                 <w:noProof/>
                 <w:webHidden/>
               </w:rPr>
-              <w:t>19</w:t>
+              <w:t>20</w:t>
             </w:r>
             <w:r>
               <w:rPr>
@@ -3607,7 +3609,7 @@
                 <w:noProof/>
                 <w:webHidden/>
               </w:rPr>
-              <w:t>20</w:t>
+              <w:t>21</w:t>
             </w:r>
             <w:r>
               <w:rPr>
@@ -3747,7 +3749,7 @@
                 <w:noProof/>
                 <w:webHidden/>
               </w:rPr>
-              <w:t>21</w:t>
+              <w:t>22</w:t>
             </w:r>
             <w:r>
               <w:rPr>
@@ -3954,7 +3956,7 @@
                 <w:noProof/>
                 <w:webHidden/>
               </w:rPr>
-              <w:t>22</w:t>
+              <w:t>23</w:t>
             </w:r>
             <w:r>
               <w:rPr>
@@ -4023,7 +4025,7 @@
                 <w:noProof/>
                 <w:webHidden/>
               </w:rPr>
-              <w:t>22</w:t>
+              <w:t>23</w:t>
             </w:r>
             <w:r>
               <w:rPr>
@@ -4092,7 +4094,7 @@
                 <w:noProof/>
                 <w:webHidden/>
               </w:rPr>
-              <w:t>22</w:t>
+              <w:t>23</w:t>
             </w:r>
             <w:r>
               <w:rPr>
@@ -4230,7 +4232,7 @@
                 <w:noProof/>
                 <w:webHidden/>
               </w:rPr>
-              <w:t>23</w:t>
+              <w:t>24</w:t>
             </w:r>
             <w:r>
               <w:rPr>
@@ -4299,7 +4301,7 @@
                 <w:noProof/>
                 <w:webHidden/>
               </w:rPr>
-              <w:t>23</w:t>
+              <w:t>24</w:t>
             </w:r>
             <w:r>
               <w:rPr>
@@ -4368,7 +4370,7 @@
                 <w:noProof/>
                 <w:webHidden/>
               </w:rPr>
-              <w:t>23</w:t>
+              <w:t>24</w:t>
             </w:r>
             <w:r>
               <w:rPr>
@@ -4544,7 +4546,7 @@
           <w:rFonts w:eastAsiaTheme="minorEastAsia"/>
         </w:rPr>
       </w:pPr>
-      <w:bookmarkStart w:id="1" w:name="_Toc478722125"/>
+      <w:bookmarkStart w:id="2" w:name="_Toc478722125"/>
       <w:r>
         <w:rPr>
           <w:rFonts w:eastAsiaTheme="minorEastAsia"/>
@@ -4552,8 +4554,8 @@
         <w:lastRenderedPageBreak/>
         <w:t>Historijat revizije dokumenta</w:t>
       </w:r>
-      <w:bookmarkEnd w:id="0"/>
       <w:bookmarkEnd w:id="1"/>
+      <w:bookmarkEnd w:id="2"/>
     </w:p>
     <w:p>
       <w:pPr>
@@ -4908,9 +4910,9 @@
           <w:szCs w:val="32"/>
         </w:rPr>
       </w:pPr>
-      <w:bookmarkStart w:id="2" w:name="_7d5ur0hblzu2"/>
-      <w:bookmarkStart w:id="3" w:name="_Toc478413188"/>
-      <w:bookmarkEnd w:id="2"/>
+      <w:bookmarkStart w:id="3" w:name="_7d5ur0hblzu2"/>
+      <w:bookmarkStart w:id="4" w:name="_Toc478413188"/>
+      <w:bookmarkEnd w:id="3"/>
       <w:r>
         <w:br w:type="page"/>
       </w:r>
@@ -4923,7 +4925,7 @@
           <w:rFonts w:eastAsiaTheme="minorEastAsia"/>
         </w:rPr>
       </w:pPr>
-      <w:bookmarkStart w:id="4" w:name="_Toc478722126"/>
+      <w:bookmarkStart w:id="5" w:name="_Toc478722126"/>
       <w:r>
         <w:rPr>
           <w:rFonts w:eastAsiaTheme="minorEastAsia"/>
@@ -4931,11 +4933,11 @@
         <w:lastRenderedPageBreak/>
         <w:t>1. Uvod</w:t>
       </w:r>
-      <w:bookmarkEnd w:id="3"/>
       <w:bookmarkEnd w:id="4"/>
-    </w:p>
-    <w:p>
-      <w:bookmarkStart w:id="5" w:name="_Toc478413189"/>
+      <w:bookmarkEnd w:id="5"/>
+    </w:p>
+    <w:p>
+      <w:bookmarkStart w:id="6" w:name="_Toc478413189"/>
     </w:p>
     <w:p>
       <w:pPr>
@@ -4945,15 +4947,15 @@
           <w:rFonts w:eastAsiaTheme="minorEastAsia"/>
         </w:rPr>
       </w:pPr>
-      <w:bookmarkStart w:id="6" w:name="_Toc478722127"/>
+      <w:bookmarkStart w:id="7" w:name="_Toc478722127"/>
       <w:r>
         <w:rPr>
           <w:rFonts w:eastAsiaTheme="minorEastAsia"/>
         </w:rPr>
         <w:t>1.1. Svrha dokumenta</w:t>
       </w:r>
-      <w:bookmarkEnd w:id="5"/>
       <w:bookmarkEnd w:id="6"/>
+      <w:bookmarkEnd w:id="7"/>
     </w:p>
     <w:p>
       <w:pPr>
@@ -5069,16 +5071,16 @@
           <w:szCs w:val="20"/>
         </w:rPr>
       </w:pPr>
-      <w:bookmarkStart w:id="7" w:name="_Toc478413190"/>
-      <w:bookmarkStart w:id="8" w:name="_Toc478722128"/>
+      <w:bookmarkStart w:id="8" w:name="_Toc478413190"/>
+      <w:bookmarkStart w:id="9" w:name="_Toc478722128"/>
       <w:r>
         <w:rPr>
           <w:rFonts w:eastAsiaTheme="minorEastAsia"/>
         </w:rPr>
         <w:t>1.2. Opseg dokumenta</w:t>
       </w:r>
-      <w:bookmarkEnd w:id="7"/>
       <w:bookmarkEnd w:id="8"/>
+      <w:bookmarkEnd w:id="9"/>
     </w:p>
     <w:p>
       <w:pPr>
@@ -5177,7 +5179,7 @@
       </w:r>
     </w:p>
     <w:p>
-      <w:bookmarkStart w:id="9" w:name="_Toc478413191"/>
+      <w:bookmarkStart w:id="10" w:name="_Toc478413191"/>
     </w:p>
     <w:p/>
     <w:p>
@@ -5188,7 +5190,7 @@
           <w:rFonts w:eastAsiaTheme="minorEastAsia"/>
         </w:rPr>
       </w:pPr>
-      <w:bookmarkStart w:id="10" w:name="_Toc478722129"/>
+      <w:bookmarkStart w:id="11" w:name="_Toc478722129"/>
       <w:r>
         <w:rPr>
           <w:rFonts w:eastAsiaTheme="minorEastAsia"/>
@@ -5196,8 +5198,8 @@
         <w:lastRenderedPageBreak/>
         <w:t>1.3. Definicije, akronimi i kratice</w:t>
       </w:r>
-      <w:bookmarkEnd w:id="9"/>
       <w:bookmarkEnd w:id="10"/>
+      <w:bookmarkEnd w:id="11"/>
     </w:p>
     <w:p/>
     <w:p>
@@ -5544,16 +5546,16 @@
           <w:szCs w:val="20"/>
         </w:rPr>
       </w:pPr>
-      <w:bookmarkStart w:id="11" w:name="_Toc478413192"/>
-      <w:bookmarkStart w:id="12" w:name="_Toc478722130"/>
+      <w:bookmarkStart w:id="12" w:name="_Toc478413192"/>
+      <w:bookmarkStart w:id="13" w:name="_Toc478722130"/>
       <w:r>
         <w:rPr>
           <w:rFonts w:eastAsiaTheme="minorEastAsia"/>
         </w:rPr>
         <w:t>1.4. Standardi dokumentovanja</w:t>
       </w:r>
-      <w:bookmarkEnd w:id="11"/>
       <w:bookmarkEnd w:id="12"/>
+      <w:bookmarkEnd w:id="13"/>
     </w:p>
     <w:p>
       <w:pPr>
@@ -5621,8 +5623,8 @@
           <w:szCs w:val="20"/>
         </w:rPr>
       </w:pPr>
-      <w:bookmarkStart w:id="13" w:name="_Toc478413193"/>
-      <w:bookmarkStart w:id="14" w:name="_Toc478722131"/>
+      <w:bookmarkStart w:id="14" w:name="_Toc478413193"/>
+      <w:bookmarkStart w:id="15" w:name="_Toc478722131"/>
       <w:r>
         <w:rPr>
           <w:rFonts w:eastAsiaTheme="minorEastAsia"/>
@@ -5630,8 +5632,8 @@
         <w:lastRenderedPageBreak/>
         <w:t>1.5. Reference</w:t>
       </w:r>
-      <w:bookmarkEnd w:id="13"/>
       <w:bookmarkEnd w:id="14"/>
+      <w:bookmarkEnd w:id="15"/>
     </w:p>
     <w:p>
       <w:pPr>
@@ -5706,9 +5708,9 @@
           <w:t>https://github.com/SoftverInzenjeringETFSA/SI2016_TIM14/blob/master/Reference/ieee830.pdf</w:t>
         </w:r>
       </w:hyperlink>
-      <w:bookmarkStart w:id="15" w:name="_qlfqkw72kwie"/>
-      <w:bookmarkStart w:id="16" w:name="_Toc478413194"/>
-      <w:bookmarkEnd w:id="15"/>
+      <w:bookmarkStart w:id="16" w:name="_qlfqkw72kwie"/>
+      <w:bookmarkStart w:id="17" w:name="_Toc478413194"/>
+      <w:bookmarkEnd w:id="16"/>
     </w:p>
     <w:p/>
     <w:p>
@@ -5720,15 +5722,15 @@
           <w:b/>
         </w:rPr>
       </w:pPr>
-      <w:bookmarkStart w:id="17" w:name="_Toc478722132"/>
+      <w:bookmarkStart w:id="18" w:name="_Toc478722132"/>
       <w:r>
         <w:rPr>
           <w:rFonts w:eastAsiaTheme="minorEastAsia"/>
         </w:rPr>
         <w:t>2. Opis</w:t>
       </w:r>
-      <w:bookmarkEnd w:id="16"/>
       <w:bookmarkEnd w:id="17"/>
+      <w:bookmarkEnd w:id="18"/>
       <w:r>
         <w:rPr>
           <w:rFonts w:eastAsiaTheme="minorEastAsia"/>
@@ -5741,7 +5743,7 @@
       <w:pPr>
         <w:spacing w:after="0"/>
       </w:pPr>
-      <w:bookmarkStart w:id="18" w:name="_Toc478413195"/>
+      <w:bookmarkStart w:id="19" w:name="_Toc478413195"/>
     </w:p>
     <w:p>
       <w:pPr>
@@ -5751,21 +5753,21 @@
           <w:rFonts w:eastAsiaTheme="minorEastAsia"/>
         </w:rPr>
       </w:pPr>
-      <w:bookmarkStart w:id="19" w:name="_Toc478722133"/>
+      <w:bookmarkStart w:id="20" w:name="_Toc478722133"/>
       <w:r>
         <w:rPr>
           <w:rFonts w:eastAsiaTheme="minorEastAsia"/>
         </w:rPr>
         <w:t>2.1. Perspektiva proizvoda</w:t>
       </w:r>
-      <w:bookmarkEnd w:id="18"/>
       <w:bookmarkEnd w:id="19"/>
+      <w:bookmarkEnd w:id="20"/>
     </w:p>
     <w:p>
       <w:pPr>
         <w:spacing w:after="0"/>
       </w:pPr>
-      <w:bookmarkStart w:id="20" w:name="_Toc478413196"/>
+      <w:bookmarkStart w:id="21" w:name="_Toc478413196"/>
     </w:p>
     <w:p>
       <w:pPr>
@@ -5775,15 +5777,15 @@
           <w:rFonts w:eastAsiaTheme="minorEastAsia"/>
         </w:rPr>
       </w:pPr>
-      <w:bookmarkStart w:id="21" w:name="_Toc478722134"/>
+      <w:bookmarkStart w:id="22" w:name="_Toc478722134"/>
       <w:r>
         <w:rPr>
           <w:rFonts w:eastAsiaTheme="minorEastAsia"/>
         </w:rPr>
         <w:t>2.1.1. Korisnički interfejsi</w:t>
       </w:r>
-      <w:bookmarkEnd w:id="20"/>
       <w:bookmarkEnd w:id="21"/>
+      <w:bookmarkEnd w:id="22"/>
     </w:p>
     <w:p>
       <w:pPr>
@@ -5861,7 +5863,7 @@
       <w:pPr>
         <w:spacing w:after="0"/>
       </w:pPr>
-      <w:bookmarkStart w:id="22" w:name="_Toc478413197"/>
+      <w:bookmarkStart w:id="23" w:name="_Toc478413197"/>
     </w:p>
     <w:p>
       <w:pPr>
@@ -5877,7 +5879,7 @@
         </w:rPr>
         <w:t>2.1.1.1. Korisnički interfejs za korisnike</w:t>
       </w:r>
-      <w:bookmarkEnd w:id="22"/>
+      <w:bookmarkEnd w:id="23"/>
     </w:p>
     <w:p>
       <w:pPr>
@@ -5958,7 +5960,7 @@
       <w:pPr>
         <w:spacing w:after="0"/>
       </w:pPr>
-      <w:bookmarkStart w:id="23" w:name="_Toc478413198"/>
+      <w:bookmarkStart w:id="24" w:name="_Toc478413198"/>
     </w:p>
     <w:p>
       <w:pPr>
@@ -5974,7 +5976,7 @@
         </w:rPr>
         <w:t>2.1.1.2 Korisnički interfejs za administratore</w:t>
       </w:r>
-      <w:bookmarkEnd w:id="23"/>
+      <w:bookmarkEnd w:id="24"/>
     </w:p>
     <w:p>
       <w:pPr>
@@ -6059,8 +6061,8 @@
           <w:szCs w:val="20"/>
         </w:rPr>
       </w:pPr>
-      <w:bookmarkStart w:id="24" w:name="_Toc478413199"/>
-      <w:bookmarkStart w:id="25" w:name="_Toc478722135"/>
+      <w:bookmarkStart w:id="25" w:name="_Toc478413199"/>
+      <w:bookmarkStart w:id="26" w:name="_Toc478722135"/>
       <w:r>
         <w:rPr>
           <w:rFonts w:eastAsiaTheme="minorEastAsia"/>
@@ -6068,8 +6070,8 @@
         <w:lastRenderedPageBreak/>
         <w:t>2.2. Funkcionalnosti proizvoda</w:t>
       </w:r>
-      <w:bookmarkEnd w:id="24"/>
       <w:bookmarkEnd w:id="25"/>
+      <w:bookmarkEnd w:id="26"/>
       <w:r>
         <w:rPr>
           <w:rFonts w:eastAsiaTheme="minorEastAsia"/>
@@ -6081,7 +6083,7 @@
       <w:pPr>
         <w:spacing w:after="0"/>
       </w:pPr>
-      <w:bookmarkStart w:id="26" w:name="_Toc478413200"/>
+      <w:bookmarkStart w:id="27" w:name="_Toc478413200"/>
     </w:p>
     <w:p>
       <w:pPr>
@@ -6090,15 +6092,15 @@
           <w:rFonts w:eastAsiaTheme="minorEastAsia"/>
         </w:rPr>
       </w:pPr>
-      <w:bookmarkStart w:id="27" w:name="_Toc478722136"/>
+      <w:bookmarkStart w:id="28" w:name="_Toc478722136"/>
       <w:r>
         <w:rPr>
           <w:rFonts w:eastAsiaTheme="minorEastAsia"/>
         </w:rPr>
         <w:t>2.2.1. Upravljanje korisničkim računima</w:t>
       </w:r>
-      <w:bookmarkEnd w:id="26"/>
       <w:bookmarkEnd w:id="27"/>
+      <w:bookmarkEnd w:id="28"/>
     </w:p>
     <w:p>
       <w:pPr>
@@ -6266,7 +6268,7 @@
       </w:r>
     </w:p>
     <w:p>
-      <w:bookmarkStart w:id="28" w:name="_Toc478413201"/>
+      <w:bookmarkStart w:id="29" w:name="_Toc478413201"/>
     </w:p>
     <w:p>
       <w:pPr>
@@ -6276,15 +6278,15 @@
           <w:szCs w:val="20"/>
         </w:rPr>
       </w:pPr>
-      <w:bookmarkStart w:id="29" w:name="_Toc478722137"/>
+      <w:bookmarkStart w:id="30" w:name="_Toc478722137"/>
       <w:r>
         <w:rPr>
           <w:rFonts w:eastAsiaTheme="minorEastAsia"/>
         </w:rPr>
         <w:t>2.2.2. Kreiranje i upravljanje grupnim chatom</w:t>
       </w:r>
-      <w:bookmarkEnd w:id="28"/>
       <w:bookmarkEnd w:id="29"/>
+      <w:bookmarkEnd w:id="30"/>
     </w:p>
     <w:p>
       <w:pPr>
@@ -6386,7 +6388,7 @@
       <w:pPr>
         <w:spacing w:after="0"/>
       </w:pPr>
-      <w:bookmarkStart w:id="30" w:name="_Toc478413202"/>
+      <w:bookmarkStart w:id="31" w:name="_Toc478413202"/>
     </w:p>
     <w:p>
       <w:pPr>
@@ -6396,15 +6398,15 @@
           <w:szCs w:val="20"/>
         </w:rPr>
       </w:pPr>
-      <w:bookmarkStart w:id="31" w:name="_Toc478722138"/>
+      <w:bookmarkStart w:id="32" w:name="_Toc478722138"/>
       <w:r>
         <w:rPr>
           <w:rFonts w:eastAsiaTheme="minorEastAsia"/>
         </w:rPr>
         <w:t>2.2.3. Pretraživanje i pregled korisničkog profila</w:t>
       </w:r>
-      <w:bookmarkEnd w:id="30"/>
       <w:bookmarkEnd w:id="31"/>
+      <w:bookmarkEnd w:id="32"/>
     </w:p>
     <w:p>
       <w:pPr>
@@ -6635,16 +6637,16 @@
           <w:rFonts w:eastAsiaTheme="minorEastAsia"/>
         </w:rPr>
       </w:pPr>
-      <w:bookmarkStart w:id="32" w:name="_Toc478413203"/>
-      <w:bookmarkStart w:id="33" w:name="_Toc478722139"/>
+      <w:bookmarkStart w:id="33" w:name="_Toc478413203"/>
+      <w:bookmarkStart w:id="34" w:name="_Toc478722139"/>
       <w:r>
         <w:rPr>
           <w:rFonts w:eastAsiaTheme="minorEastAsia"/>
         </w:rPr>
         <w:t>2.3. Karakteristike korisnika</w:t>
       </w:r>
-      <w:bookmarkEnd w:id="32"/>
       <w:bookmarkEnd w:id="33"/>
+      <w:bookmarkEnd w:id="34"/>
     </w:p>
     <w:p>
       <w:pPr>
@@ -6700,7 +6702,7 @@
       <w:pPr>
         <w:spacing w:after="0"/>
       </w:pPr>
-      <w:bookmarkStart w:id="34" w:name="_Toc478413204"/>
+      <w:bookmarkStart w:id="35" w:name="_Toc478413204"/>
     </w:p>
     <w:p>
       <w:pPr>
@@ -6711,15 +6713,15 @@
           <w:szCs w:val="20"/>
         </w:rPr>
       </w:pPr>
-      <w:bookmarkStart w:id="35" w:name="_Toc478722140"/>
+      <w:bookmarkStart w:id="36" w:name="_Toc478722140"/>
       <w:r>
         <w:rPr>
           <w:rFonts w:eastAsiaTheme="minorEastAsia"/>
         </w:rPr>
         <w:t>2.3.1. Administrator sistema</w:t>
       </w:r>
-      <w:bookmarkEnd w:id="34"/>
       <w:bookmarkEnd w:id="35"/>
+      <w:bookmarkEnd w:id="36"/>
     </w:p>
     <w:p>
       <w:pPr>
@@ -6919,13 +6921,13 @@
           <w:sz w:val="20"/>
         </w:rPr>
       </w:pPr>
-      <w:bookmarkStart w:id="36" w:name="_Toc478413205"/>
-      <w:bookmarkStart w:id="37" w:name="_Toc478722141"/>
+      <w:bookmarkStart w:id="37" w:name="_Toc478413205"/>
+      <w:bookmarkStart w:id="38" w:name="_Toc478722141"/>
       <w:r>
         <w:t>2.3.2. Korisnik sistema</w:t>
       </w:r>
-      <w:bookmarkEnd w:id="36"/>
       <w:bookmarkEnd w:id="37"/>
+      <w:bookmarkEnd w:id="38"/>
     </w:p>
     <w:p>
       <w:pPr>
@@ -7119,18 +7121,18 @@
           <w:rFonts w:eastAsiaTheme="minorEastAsia"/>
         </w:rPr>
       </w:pPr>
-      <w:bookmarkStart w:id="38" w:name="_2uqeml9m8bzn"/>
-      <w:bookmarkStart w:id="39" w:name="_Toc478413206"/>
-      <w:bookmarkStart w:id="40" w:name="_Toc478722142"/>
-      <w:bookmarkEnd w:id="38"/>
+      <w:bookmarkStart w:id="39" w:name="_2uqeml9m8bzn"/>
+      <w:bookmarkStart w:id="40" w:name="_Toc478413206"/>
+      <w:bookmarkStart w:id="41" w:name="_Toc478722142"/>
+      <w:bookmarkEnd w:id="39"/>
       <w:r>
         <w:rPr>
           <w:rFonts w:eastAsiaTheme="minorEastAsia"/>
         </w:rPr>
         <w:t>2.4. Ograničenja</w:t>
       </w:r>
-      <w:bookmarkEnd w:id="39"/>
       <w:bookmarkEnd w:id="40"/>
+      <w:bookmarkEnd w:id="41"/>
     </w:p>
     <w:p>
       <w:pPr>
@@ -7144,18 +7146,18 @@
           <w:rFonts w:eastAsiaTheme="minorEastAsia"/>
         </w:rPr>
       </w:pPr>
-      <w:bookmarkStart w:id="41" w:name="_12tlozwn11d2"/>
-      <w:bookmarkStart w:id="42" w:name="_Toc478413207"/>
-      <w:bookmarkStart w:id="43" w:name="_Toc478722143"/>
-      <w:bookmarkEnd w:id="41"/>
+      <w:bookmarkStart w:id="42" w:name="_12tlozwn11d2"/>
+      <w:bookmarkStart w:id="43" w:name="_Toc478413207"/>
+      <w:bookmarkStart w:id="44" w:name="_Toc478722143"/>
+      <w:bookmarkEnd w:id="42"/>
       <w:r>
         <w:rPr>
           <w:rFonts w:eastAsiaTheme="minorEastAsia"/>
         </w:rPr>
         <w:t>2.4.1. Regulativni propisi</w:t>
       </w:r>
-      <w:bookmarkEnd w:id="42"/>
       <w:bookmarkEnd w:id="43"/>
+      <w:bookmarkEnd w:id="44"/>
     </w:p>
     <w:p>
       <w:pPr>
@@ -7250,9 +7252,9 @@
       </w:r>
     </w:p>
     <w:p>
-      <w:bookmarkStart w:id="44" w:name="_zapd9aebg10m"/>
-      <w:bookmarkStart w:id="45" w:name="_Toc478413208"/>
-      <w:bookmarkEnd w:id="44"/>
+      <w:bookmarkStart w:id="45" w:name="_zapd9aebg10m"/>
+      <w:bookmarkStart w:id="46" w:name="_Toc478413208"/>
+      <w:bookmarkEnd w:id="45"/>
     </w:p>
     <w:p/>
     <w:p/>
@@ -7263,7 +7265,7 @@
           <w:rFonts w:eastAsiaTheme="minorEastAsia"/>
         </w:rPr>
       </w:pPr>
-      <w:bookmarkStart w:id="46" w:name="_Toc478722144"/>
+      <w:bookmarkStart w:id="47" w:name="_Toc478722144"/>
       <w:r>
         <w:rPr>
           <w:rFonts w:eastAsiaTheme="minorEastAsia"/>
@@ -7271,8 +7273,8 @@
         <w:lastRenderedPageBreak/>
         <w:t>2.4.2. Ograničenja hardware-a</w:t>
       </w:r>
-      <w:bookmarkEnd w:id="45"/>
       <w:bookmarkEnd w:id="46"/>
+      <w:bookmarkEnd w:id="47"/>
     </w:p>
     <w:p>
       <w:pPr>
@@ -7286,16 +7288,16 @@
           <w:rFonts w:eastAsiaTheme="minorEastAsia"/>
         </w:rPr>
       </w:pPr>
-      <w:bookmarkStart w:id="47" w:name="_ph47fpisueo7"/>
-      <w:bookmarkStart w:id="48" w:name="_Toc478413209"/>
-      <w:bookmarkEnd w:id="47"/>
+      <w:bookmarkStart w:id="48" w:name="_ph47fpisueo7"/>
+      <w:bookmarkStart w:id="49" w:name="_Toc478413209"/>
+      <w:bookmarkEnd w:id="48"/>
       <w:r>
         <w:rPr>
           <w:rFonts w:eastAsiaTheme="minorEastAsia"/>
         </w:rPr>
         <w:t>2.4.2.1. Ograničenja hardware-a (Client-Side)</w:t>
       </w:r>
-      <w:bookmarkEnd w:id="48"/>
+      <w:bookmarkEnd w:id="49"/>
     </w:p>
     <w:p>
       <w:pPr>
@@ -7521,16 +7523,16 @@
           <w:rFonts w:eastAsiaTheme="minorEastAsia"/>
         </w:rPr>
       </w:pPr>
-      <w:bookmarkStart w:id="49" w:name="_dvg1cfxewotm"/>
-      <w:bookmarkStart w:id="50" w:name="_Toc478413210"/>
-      <w:bookmarkEnd w:id="49"/>
+      <w:bookmarkStart w:id="50" w:name="_dvg1cfxewotm"/>
+      <w:bookmarkStart w:id="51" w:name="_Toc478413210"/>
+      <w:bookmarkEnd w:id="50"/>
       <w:r>
         <w:rPr>
           <w:rFonts w:eastAsiaTheme="minorEastAsia"/>
         </w:rPr>
         <w:t>2.4.2.2. Ograničenja hardware-a (Server-Side)</w:t>
       </w:r>
-      <w:bookmarkEnd w:id="50"/>
+      <w:bookmarkEnd w:id="51"/>
     </w:p>
     <w:p>
       <w:pPr>
@@ -7621,9 +7623,9 @@
       </w:r>
     </w:p>
     <w:p>
-      <w:bookmarkStart w:id="51" w:name="_qfqhqf29b6m8"/>
-      <w:bookmarkStart w:id="52" w:name="_Toc478413211"/>
-      <w:bookmarkEnd w:id="51"/>
+      <w:bookmarkStart w:id="52" w:name="_qfqhqf29b6m8"/>
+      <w:bookmarkStart w:id="53" w:name="_Toc478413211"/>
+      <w:bookmarkEnd w:id="52"/>
     </w:p>
     <w:p/>
     <w:p>
@@ -7634,7 +7636,7 @@
           <w:rFonts w:eastAsiaTheme="minorEastAsia"/>
         </w:rPr>
       </w:pPr>
-      <w:bookmarkStart w:id="53" w:name="_Toc478722145"/>
+      <w:bookmarkStart w:id="54" w:name="_Toc478722145"/>
       <w:r>
         <w:rPr>
           <w:rFonts w:eastAsiaTheme="minorEastAsia"/>
@@ -7642,8 +7644,8 @@
         <w:lastRenderedPageBreak/>
         <w:t>2.4.3. Ograničenja software-a</w:t>
       </w:r>
-      <w:bookmarkEnd w:id="52"/>
       <w:bookmarkEnd w:id="53"/>
+      <w:bookmarkEnd w:id="54"/>
     </w:p>
     <w:p>
       <w:pPr>
@@ -7657,16 +7659,16 @@
           <w:rFonts w:eastAsiaTheme="minorEastAsia"/>
         </w:rPr>
       </w:pPr>
-      <w:bookmarkStart w:id="54" w:name="_b6d2hd48hbd2"/>
-      <w:bookmarkStart w:id="55" w:name="_Toc478413212"/>
-      <w:bookmarkEnd w:id="54"/>
+      <w:bookmarkStart w:id="55" w:name="_b6d2hd48hbd2"/>
+      <w:bookmarkStart w:id="56" w:name="_Toc478413212"/>
+      <w:bookmarkEnd w:id="55"/>
       <w:r>
         <w:rPr>
           <w:rFonts w:eastAsiaTheme="minorEastAsia"/>
         </w:rPr>
         <w:t>2.4.3.1. Ograničenja software-a (Client-Side)</w:t>
       </w:r>
-      <w:bookmarkEnd w:id="55"/>
+      <w:bookmarkEnd w:id="56"/>
     </w:p>
     <w:p>
       <w:pPr>
@@ -7819,9 +7821,9 @@
       <w:pPr>
         <w:spacing w:after="0"/>
       </w:pPr>
-      <w:bookmarkStart w:id="56" w:name="_34hadsptnxrs"/>
-      <w:bookmarkStart w:id="57" w:name="_Toc478413213"/>
-      <w:bookmarkEnd w:id="56"/>
+      <w:bookmarkStart w:id="57" w:name="_34hadsptnxrs"/>
+      <w:bookmarkStart w:id="58" w:name="_Toc478413213"/>
+      <w:bookmarkEnd w:id="57"/>
       <w:r>
         <w:t xml:space="preserve">Web aplikacija se neće nužno pokretati na beta verzijama operativnih sistema i web preglednika. </w:t>
       </w:r>
@@ -7838,7 +7840,7 @@
       <w:r>
         <w:t>2.4.3.2. Ograničenja software-a (Server-Side)</w:t>
       </w:r>
-      <w:bookmarkEnd w:id="57"/>
+      <w:bookmarkEnd w:id="58"/>
     </w:p>
     <w:p>
       <w:pPr>
@@ -7899,15 +7901,15 @@
       <w:pPr>
         <w:pStyle w:val="Heading1"/>
       </w:pPr>
-      <w:bookmarkStart w:id="58" w:name="_xklahb8ynw3d"/>
-      <w:bookmarkStart w:id="59" w:name="_Toc478413214"/>
-      <w:bookmarkStart w:id="60" w:name="_Toc478722146"/>
-      <w:bookmarkEnd w:id="58"/>
+      <w:bookmarkStart w:id="59" w:name="_xklahb8ynw3d"/>
+      <w:bookmarkStart w:id="60" w:name="_Toc478413214"/>
+      <w:bookmarkStart w:id="61" w:name="_Toc478722146"/>
+      <w:bookmarkEnd w:id="59"/>
       <w:r>
         <w:t>3.  Konkretni zahtjevi</w:t>
       </w:r>
-      <w:bookmarkEnd w:id="59"/>
       <w:bookmarkEnd w:id="60"/>
+      <w:bookmarkEnd w:id="61"/>
     </w:p>
     <w:p>
       <w:pPr>
@@ -7921,18 +7923,18 @@
           <w:rFonts w:eastAsiaTheme="minorEastAsia"/>
         </w:rPr>
       </w:pPr>
-      <w:bookmarkStart w:id="61" w:name="_yc6t8oo3jjg9"/>
-      <w:bookmarkStart w:id="62" w:name="_Toc478413215"/>
-      <w:bookmarkStart w:id="63" w:name="_Toc478722147"/>
-      <w:bookmarkEnd w:id="61"/>
+      <w:bookmarkStart w:id="62" w:name="_yc6t8oo3jjg9"/>
+      <w:bookmarkStart w:id="63" w:name="_Toc478413215"/>
+      <w:bookmarkStart w:id="64" w:name="_Toc478722147"/>
+      <w:bookmarkEnd w:id="62"/>
       <w:r>
         <w:rPr>
           <w:rFonts w:eastAsiaTheme="minorEastAsia"/>
         </w:rPr>
         <w:t>3.1.  Vanjski interfejsi</w:t>
       </w:r>
-      <w:bookmarkEnd w:id="62"/>
       <w:bookmarkEnd w:id="63"/>
+      <w:bookmarkEnd w:id="64"/>
       <w:r>
         <w:rPr>
           <w:rFonts w:eastAsiaTheme="minorEastAsia"/>
@@ -7952,18 +7954,18 @@
           <w:rFonts w:eastAsiaTheme="minorEastAsia"/>
         </w:rPr>
       </w:pPr>
-      <w:bookmarkStart w:id="64" w:name="_fah83j1k4ki8"/>
-      <w:bookmarkStart w:id="65" w:name="_Toc478413216"/>
-      <w:bookmarkStart w:id="66" w:name="_Toc478722148"/>
-      <w:bookmarkEnd w:id="64"/>
+      <w:bookmarkStart w:id="65" w:name="_fah83j1k4ki8"/>
+      <w:bookmarkStart w:id="66" w:name="_Toc478413216"/>
+      <w:bookmarkStart w:id="67" w:name="_Toc478722148"/>
+      <w:bookmarkEnd w:id="65"/>
       <w:r>
         <w:rPr>
           <w:rFonts w:eastAsiaTheme="minorEastAsia"/>
         </w:rPr>
         <w:t>3.1.1. Korisnički interfejsi</w:t>
       </w:r>
-      <w:bookmarkEnd w:id="65"/>
       <w:bookmarkEnd w:id="66"/>
+      <w:bookmarkEnd w:id="67"/>
     </w:p>
     <w:p>
       <w:pPr>
@@ -8070,18 +8072,18 @@
           <w:rFonts w:eastAsiaTheme="minorEastAsia"/>
         </w:rPr>
       </w:pPr>
-      <w:bookmarkStart w:id="67" w:name="_lt4kcevpq0vg"/>
-      <w:bookmarkStart w:id="68" w:name="_Toc478413217"/>
-      <w:bookmarkStart w:id="69" w:name="_Toc478722149"/>
-      <w:bookmarkEnd w:id="67"/>
+      <w:bookmarkStart w:id="68" w:name="_lt4kcevpq0vg"/>
+      <w:bookmarkStart w:id="69" w:name="_Toc478413217"/>
+      <w:bookmarkStart w:id="70" w:name="_Toc478722149"/>
+      <w:bookmarkEnd w:id="68"/>
       <w:r>
         <w:rPr>
           <w:rFonts w:eastAsiaTheme="minorEastAsia"/>
         </w:rPr>
         <w:t>3.1.2. Eksterni software interfejsi</w:t>
       </w:r>
-      <w:bookmarkEnd w:id="68"/>
       <w:bookmarkEnd w:id="69"/>
+      <w:bookmarkEnd w:id="70"/>
     </w:p>
     <w:p>
       <w:pPr>
@@ -8121,18 +8123,18 @@
           <w:rFonts w:eastAsiaTheme="minorEastAsia"/>
         </w:rPr>
       </w:pPr>
-      <w:bookmarkStart w:id="70" w:name="_fobaw3b4iujt"/>
-      <w:bookmarkStart w:id="71" w:name="_Toc478413218"/>
-      <w:bookmarkStart w:id="72" w:name="_Toc478722150"/>
-      <w:bookmarkEnd w:id="70"/>
+      <w:bookmarkStart w:id="71" w:name="_fobaw3b4iujt"/>
+      <w:bookmarkStart w:id="72" w:name="_Toc478413218"/>
+      <w:bookmarkStart w:id="73" w:name="_Toc478722150"/>
+      <w:bookmarkEnd w:id="71"/>
       <w:r>
         <w:rPr>
           <w:rFonts w:eastAsiaTheme="minorEastAsia"/>
         </w:rPr>
         <w:t>3.1.3. Hardware interfejsi</w:t>
       </w:r>
-      <w:bookmarkEnd w:id="71"/>
       <w:bookmarkEnd w:id="72"/>
+      <w:bookmarkEnd w:id="73"/>
     </w:p>
     <w:p>
       <w:pPr>
@@ -8268,16 +8270,16 @@
           <w:rFonts w:eastAsiaTheme="minorEastAsia"/>
         </w:rPr>
       </w:pPr>
-      <w:bookmarkStart w:id="73" w:name="_Toc478413219"/>
-      <w:bookmarkStart w:id="74" w:name="_Toc478722151"/>
+      <w:bookmarkStart w:id="74" w:name="_Toc478413219"/>
+      <w:bookmarkStart w:id="75" w:name="_Toc478722151"/>
       <w:r>
         <w:rPr>
           <w:rFonts w:eastAsiaTheme="minorEastAsia"/>
         </w:rPr>
         <w:t>3.2. Funkcionalni zahtjevi</w:t>
       </w:r>
-      <w:bookmarkEnd w:id="73"/>
       <w:bookmarkEnd w:id="74"/>
+      <w:bookmarkEnd w:id="75"/>
       <w:r>
         <w:rPr>
           <w:rFonts w:eastAsiaTheme="minorEastAsia"/>
@@ -8299,16 +8301,16 @@
           <w:rFonts w:asciiTheme="minorHAnsi" w:hAnsiTheme="minorHAnsi" w:cstheme="minorHAnsi"/>
         </w:rPr>
       </w:pPr>
-      <w:bookmarkStart w:id="75" w:name="_Toc478413220"/>
-      <w:bookmarkStart w:id="76" w:name="_Toc478722152"/>
+      <w:bookmarkStart w:id="76" w:name="_Toc478413220"/>
+      <w:bookmarkStart w:id="77" w:name="_Toc478722152"/>
       <w:r>
         <w:rPr>
           <w:rFonts w:asciiTheme="minorHAnsi" w:hAnsiTheme="minorHAnsi" w:cstheme="minorHAnsi"/>
         </w:rPr>
         <w:t>3.2.1. Registracija korisnika</w:t>
       </w:r>
-      <w:bookmarkEnd w:id="75"/>
       <w:bookmarkEnd w:id="76"/>
+      <w:bookmarkEnd w:id="77"/>
     </w:p>
     <w:p>
       <w:pPr>
@@ -8790,7 +8792,7 @@
           <w:rFonts w:cstheme="minorHAnsi"/>
         </w:rPr>
       </w:pPr>
-      <w:bookmarkStart w:id="77" w:name="_Toc478413221"/>
+      <w:bookmarkStart w:id="78" w:name="_Toc478413221"/>
     </w:p>
     <w:p>
       <w:pPr>
@@ -8801,15 +8803,15 @@
           <w:rFonts w:asciiTheme="minorHAnsi" w:hAnsiTheme="minorHAnsi" w:cstheme="minorHAnsi"/>
         </w:rPr>
       </w:pPr>
-      <w:bookmarkStart w:id="78" w:name="_Toc478722153"/>
+      <w:bookmarkStart w:id="79" w:name="_Toc478722153"/>
       <w:r>
         <w:rPr>
           <w:rFonts w:asciiTheme="minorHAnsi" w:hAnsiTheme="minorHAnsi" w:cstheme="minorHAnsi"/>
         </w:rPr>
         <w:t>3.2.2. Prijava korisnika</w:t>
       </w:r>
-      <w:bookmarkEnd w:id="77"/>
       <w:bookmarkEnd w:id="78"/>
+      <w:bookmarkEnd w:id="79"/>
     </w:p>
     <w:p>
       <w:pPr>
@@ -9277,16 +9279,16 @@
           <w:rFonts w:asciiTheme="minorHAnsi" w:hAnsiTheme="minorHAnsi" w:cstheme="minorHAnsi"/>
         </w:rPr>
       </w:pPr>
-      <w:bookmarkStart w:id="79" w:name="_Toc478413222"/>
-      <w:bookmarkStart w:id="80" w:name="_Toc478722154"/>
+      <w:bookmarkStart w:id="80" w:name="_Toc478413222"/>
+      <w:bookmarkStart w:id="81" w:name="_Toc478722154"/>
       <w:r>
         <w:rPr>
           <w:rFonts w:asciiTheme="minorHAnsi" w:hAnsiTheme="minorHAnsi" w:cstheme="minorHAnsi"/>
         </w:rPr>
         <w:t>3.2.3. Autentikacija korisnika</w:t>
       </w:r>
-      <w:bookmarkEnd w:id="79"/>
       <w:bookmarkEnd w:id="80"/>
+      <w:bookmarkEnd w:id="81"/>
     </w:p>
     <w:p>
       <w:pPr>
@@ -9584,7 +9586,7 @@
         </w:rPr>
         <w:t>: 1</w:t>
       </w:r>
-      <w:bookmarkStart w:id="81" w:name="_Toc478413223"/>
+      <w:bookmarkStart w:id="82" w:name="_Toc478413223"/>
       <w:r>
         <w:rPr>
           <w:rFonts w:cstheme="minorHAnsi"/>
@@ -9611,15 +9613,15 @@
           <w:rFonts w:asciiTheme="minorHAnsi" w:hAnsiTheme="minorHAnsi" w:cstheme="minorHAnsi"/>
         </w:rPr>
       </w:pPr>
-      <w:bookmarkStart w:id="82" w:name="_Toc478722155"/>
+      <w:bookmarkStart w:id="83" w:name="_Toc478722155"/>
       <w:r>
         <w:rPr>
           <w:rFonts w:asciiTheme="minorHAnsi" w:hAnsiTheme="minorHAnsi" w:cstheme="minorHAnsi"/>
         </w:rPr>
         <w:t>3.2.4. Profil korisnika</w:t>
       </w:r>
-      <w:bookmarkEnd w:id="81"/>
       <w:bookmarkEnd w:id="82"/>
+      <w:bookmarkEnd w:id="83"/>
     </w:p>
     <w:p>
       <w:pPr>
@@ -10066,7 +10068,7 @@
           <w:rFonts w:cstheme="minorHAnsi"/>
         </w:rPr>
       </w:pPr>
-      <w:bookmarkStart w:id="83" w:name="_Toc478413224"/>
+      <w:bookmarkStart w:id="84" w:name="_Toc478413224"/>
     </w:p>
     <w:p>
       <w:pPr>
@@ -10077,15 +10079,15 @@
           <w:rFonts w:asciiTheme="minorHAnsi" w:hAnsiTheme="minorHAnsi" w:cstheme="minorHAnsi"/>
         </w:rPr>
       </w:pPr>
-      <w:bookmarkStart w:id="84" w:name="_Toc478722156"/>
+      <w:bookmarkStart w:id="85" w:name="_Toc478722156"/>
       <w:r>
         <w:rPr>
           <w:rFonts w:asciiTheme="minorHAnsi" w:hAnsiTheme="minorHAnsi" w:cstheme="minorHAnsi"/>
         </w:rPr>
         <w:t>3.2.5. Pretraga korisnika</w:t>
       </w:r>
-      <w:bookmarkEnd w:id="83"/>
       <w:bookmarkEnd w:id="84"/>
+      <w:bookmarkEnd w:id="85"/>
     </w:p>
     <w:p>
       <w:pPr>
@@ -10432,16 +10434,16 @@
           <w:rFonts w:asciiTheme="minorHAnsi" w:hAnsiTheme="minorHAnsi" w:cstheme="minorHAnsi"/>
         </w:rPr>
       </w:pPr>
-      <w:bookmarkStart w:id="85" w:name="_Toc478413225"/>
-      <w:bookmarkStart w:id="86" w:name="_Toc478722157"/>
+      <w:bookmarkStart w:id="86" w:name="_Toc478413225"/>
+      <w:bookmarkStart w:id="87" w:name="_Toc478722157"/>
       <w:r>
         <w:rPr>
           <w:rFonts w:asciiTheme="minorHAnsi" w:hAnsiTheme="minorHAnsi" w:cstheme="minorHAnsi"/>
         </w:rPr>
         <w:t>3.3.6. Slanje zahtjeva za chat</w:t>
       </w:r>
-      <w:bookmarkEnd w:id="85"/>
       <w:bookmarkEnd w:id="86"/>
+      <w:bookmarkEnd w:id="87"/>
     </w:p>
     <w:p>
       <w:pPr>
@@ -10774,7 +10776,7 @@
           <w:rFonts w:cstheme="minorHAnsi"/>
         </w:rPr>
       </w:pPr>
-      <w:bookmarkStart w:id="87" w:name="_Toc478413226"/>
+      <w:bookmarkStart w:id="88" w:name="_Toc478413226"/>
     </w:p>
     <w:p>
       <w:pPr>
@@ -10785,15 +10787,15 @@
           <w:rFonts w:asciiTheme="minorHAnsi" w:hAnsiTheme="minorHAnsi" w:cstheme="minorHAnsi"/>
         </w:rPr>
       </w:pPr>
-      <w:bookmarkStart w:id="88" w:name="_Toc478722158"/>
+      <w:bookmarkStart w:id="89" w:name="_Toc478722158"/>
       <w:r>
         <w:rPr>
           <w:rFonts w:asciiTheme="minorHAnsi" w:hAnsiTheme="minorHAnsi" w:cstheme="minorHAnsi"/>
         </w:rPr>
         <w:t>3.3.7. Odgovor na zahtjev za chat</w:t>
       </w:r>
-      <w:bookmarkEnd w:id="87"/>
       <w:bookmarkEnd w:id="88"/>
+      <w:bookmarkEnd w:id="89"/>
     </w:p>
     <w:p>
       <w:pPr>
@@ -11230,16 +11232,16 @@
           <w:rFonts w:asciiTheme="minorHAnsi" w:hAnsiTheme="minorHAnsi" w:cstheme="minorHAnsi"/>
         </w:rPr>
       </w:pPr>
-      <w:bookmarkStart w:id="89" w:name="_Toc478413227"/>
-      <w:bookmarkStart w:id="90" w:name="_Toc478722159"/>
+      <w:bookmarkStart w:id="90" w:name="_Toc478413227"/>
+      <w:bookmarkStart w:id="91" w:name="_Toc478722159"/>
       <w:r>
         <w:rPr>
           <w:rFonts w:asciiTheme="minorHAnsi" w:hAnsiTheme="minorHAnsi" w:cstheme="minorHAnsi"/>
         </w:rPr>
         <w:t>3.3.8. Pristup chat grupi</w:t>
       </w:r>
-      <w:bookmarkEnd w:id="89"/>
       <w:bookmarkEnd w:id="90"/>
+      <w:bookmarkEnd w:id="91"/>
     </w:p>
     <w:p>
       <w:pPr>
@@ -11720,16 +11722,16 @@
           <w:rFonts w:asciiTheme="minorHAnsi" w:hAnsiTheme="minorHAnsi" w:cstheme="minorHAnsi"/>
         </w:rPr>
       </w:pPr>
-      <w:bookmarkStart w:id="91" w:name="_Toc478413228"/>
-      <w:bookmarkStart w:id="92" w:name="_Toc478722160"/>
+      <w:bookmarkStart w:id="92" w:name="_Toc478413228"/>
+      <w:bookmarkStart w:id="93" w:name="_Toc478722160"/>
       <w:r>
         <w:rPr>
           <w:rFonts w:asciiTheme="minorHAnsi" w:hAnsiTheme="minorHAnsi" w:cstheme="minorHAnsi"/>
         </w:rPr>
         <w:t>3.2.9. Izlazak iz chat grupe</w:t>
       </w:r>
-      <w:bookmarkEnd w:id="91"/>
       <w:bookmarkEnd w:id="92"/>
+      <w:bookmarkEnd w:id="93"/>
     </w:p>
     <w:p>
       <w:pPr>
@@ -11949,8 +11951,6 @@
         </w:rPr>
         <w:t>Korisnik se iščlanjuje iz navedene grupe</w:t>
       </w:r>
-      <w:bookmarkStart w:id="93" w:name="_GoBack"/>
-      <w:bookmarkEnd w:id="93"/>
     </w:p>
     <w:p>
       <w:pPr>
@@ -12314,10 +12314,7 @@
         </w:rPr>
       </w:pPr>
       <w:r>
-        <w:t xml:space="preserve">Korisnik </w:t>
-      </w:r>
-      <w:r>
-        <w:t>unosi username drugog korisnika</w:t>
+        <w:t>Korisnik unosi username drugog korisnika</w:t>
       </w:r>
     </w:p>
     <w:p>
@@ -12335,10 +12332,7 @@
         </w:rPr>
       </w:pPr>
       <w:r>
-        <w:t>Sistem vrši prikaz p</w:t>
-      </w:r>
-      <w:r>
-        <w:t>rofila traženog korisnika</w:t>
+        <w:t>Sistem vrši prikaz profila traženog korisnika</w:t>
       </w:r>
     </w:p>
     <w:p>
@@ -15587,10 +15581,10 @@
         <w:rPr>
           <w:b/>
         </w:rPr>
-        <w:t>NFZ 6.</w:t>
-      </w:r>
-      <w:r>
-        <w:t xml:space="preserve"> Sistem treba omogućiti normalno funkcionisanje sa najviše 15 osoba istovremeno</w:t>
+        <w:t>NFZ 6</w:t>
+      </w:r>
+      <w:r>
+        <w:t>. Sistem treba omogućiti odgovor na najviše 15 zahtjeva po sekundi</w:t>
       </w:r>
     </w:p>
     <w:p>
@@ -15611,7 +15605,7 @@
         <w:t>NFZ 7</w:t>
       </w:r>
       <w:r>
-        <w:t>. Sistem treba omogućiti odgovor na najviše 15 zahtjeva po sekundi</w:t>
+        <w:t>. Vrijeme odziva sistema prilikom slanja poruka treba biti najviše 3 sekunde</w:t>
       </w:r>
     </w:p>
     <w:p>
@@ -15632,7 +15626,7 @@
         <w:t>NFZ 8</w:t>
       </w:r>
       <w:r>
-        <w:t>. Vrijeme odziva sistema prilikom slanja poruka treba biti najviše 3 sekunde</w:t>
+        <w:t>. Vrijeme odziva sistema prilikom prijave treba biti najviše 3 sekunde</w:t>
       </w:r>
     </w:p>
     <w:p>
@@ -15653,7 +15647,7 @@
         <w:t>NFZ 9</w:t>
       </w:r>
       <w:r>
-        <w:t>. Vrijeme odziva sistema prilikom prijave treba biti najviše 3 sekunde</w:t>
+        <w:t>. Vrijeme odziva sistema prilikom ažuriranja podataka korisnika, u opštem slučaju, ne smije biti veće od 3 sekunde</w:t>
       </w:r>
     </w:p>
     <w:p>
@@ -15666,15 +15660,35 @@
         <w:ind w:hanging="360"/>
         <w:contextualSpacing/>
         <w:jc w:val="both"/>
-      </w:pPr>
-      <w:r>
-        <w:rPr>
-          <w:b/>
-        </w:rPr>
-        <w:t>NFZ 10</w:t>
-      </w:r>
-      <w:r>
-        <w:t>. Vrijeme odziva sistema prilikom ažuriranja podataka korisnika, u opštem slučaju, ne smije biti veće od 3 sekunde</w:t>
+        <w:rPr>
+          <w:szCs w:val="24"/>
+        </w:rPr>
+      </w:pPr>
+      <w:r>
+        <w:rPr>
+          <w:b/>
+        </w:rPr>
+        <w:t>N</w:t>
+      </w:r>
+      <w:r>
+        <w:rPr>
+          <w:b/>
+          <w:szCs w:val="24"/>
+        </w:rPr>
+        <w:t>FZ 1</w:t>
+      </w:r>
+      <w:r>
+        <w:rPr>
+          <w:b/>
+          <w:szCs w:val="24"/>
+        </w:rPr>
+        <w:t>0</w:t>
+      </w:r>
+      <w:r>
+        <w:rPr>
+          <w:szCs w:val="24"/>
+        </w:rPr>
+        <w:t>. Vrijeme odziva sistema prilikom blokiranja korisnika, u opštem slučaju, ne smije biti veće od 3 sekunde</w:t>
       </w:r>
     </w:p>
     <w:p>
@@ -15694,43 +15708,9 @@
       <w:r>
         <w:rPr>
           <w:b/>
-        </w:rPr>
-        <w:t>N</w:t>
-      </w:r>
-      <w:r>
-        <w:rPr>
-          <w:b/>
-          <w:szCs w:val="24"/>
-        </w:rPr>
-        <w:t>FZ 11</w:t>
-      </w:r>
-      <w:r>
-        <w:rPr>
-          <w:szCs w:val="24"/>
-        </w:rPr>
-        <w:t>. Vrijeme odziva sistema prilikom blokiranja korisnika, u opštem slučaju, ne smije biti veće od 3 sekunde</w:t>
-      </w:r>
-    </w:p>
-    <w:p>
-      <w:pPr>
-        <w:numPr>
-          <w:ilvl w:val="0"/>
-          <w:numId w:val="32"/>
-        </w:numPr>
-        <w:spacing w:before="100" w:after="0" w:line="276" w:lineRule="auto"/>
-        <w:ind w:hanging="360"/>
-        <w:contextualSpacing/>
-        <w:jc w:val="both"/>
-        <w:rPr>
-          <w:szCs w:val="24"/>
-        </w:rPr>
-      </w:pPr>
-      <w:r>
-        <w:rPr>
-          <w:b/>
-          <w:szCs w:val="24"/>
-        </w:rPr>
-        <w:t>NFZ 12</w:t>
+          <w:szCs w:val="24"/>
+        </w:rPr>
+        <w:t>NFZ 11</w:t>
       </w:r>
       <w:r>
         <w:rPr>
@@ -15810,7 +15790,7 @@
           <w:b/>
           <w:szCs w:val="24"/>
         </w:rPr>
-        <w:t>NFZ 13</w:t>
+        <w:t>NFZ 12</w:t>
       </w:r>
       <w:r>
         <w:rPr>
@@ -15838,7 +15818,7 @@
           <w:b/>
           <w:szCs w:val="24"/>
         </w:rPr>
-        <w:t>NFZ 14</w:t>
+        <w:t>NFZ 13</w:t>
       </w:r>
       <w:r>
         <w:rPr>
@@ -15863,7 +15843,7 @@
           <w:b/>
           <w:szCs w:val="24"/>
         </w:rPr>
-        <w:t>NFZ 15</w:t>
+        <w:t>NFZ 14</w:t>
       </w:r>
       <w:r>
         <w:rPr>
@@ -15888,7 +15868,7 @@
           <w:b/>
           <w:szCs w:val="24"/>
         </w:rPr>
-        <w:t>NFZ 16</w:t>
+        <w:t>NFZ 15</w:t>
       </w:r>
       <w:r>
         <w:rPr>
@@ -15913,7 +15893,7 @@
           <w:b/>
           <w:szCs w:val="24"/>
         </w:rPr>
-        <w:t>NFZ 17</w:t>
+        <w:t>NFZ 16</w:t>
       </w:r>
       <w:r>
         <w:rPr>
@@ -15970,7 +15950,7 @@
           <w:b/>
           <w:szCs w:val="24"/>
         </w:rPr>
-        <w:t>NFZ 18</w:t>
+        <w:t>NFZ 17</w:t>
       </w:r>
       <w:r>
         <w:rPr>
@@ -15998,7 +15978,14 @@
           <w:b/>
           <w:szCs w:val="24"/>
         </w:rPr>
-        <w:t>NFZ 19</w:t>
+        <w:t>NFZ 1</w:t>
+      </w:r>
+      <w:r>
+        <w:rPr>
+          <w:b/>
+          <w:szCs w:val="24"/>
+        </w:rPr>
+        <w:t>8</w:t>
       </w:r>
       <w:r>
         <w:rPr>
@@ -16062,7 +16049,7 @@
           <w:b/>
           <w:szCs w:val="24"/>
         </w:rPr>
-        <w:t>NFZ 20</w:t>
+        <w:t>NFZ 19</w:t>
       </w:r>
       <w:r>
         <w:rPr>
@@ -16090,7 +16077,14 @@
           <w:b/>
           <w:szCs w:val="24"/>
         </w:rPr>
-        <w:t>NFZ 21.</w:t>
+        <w:t>NFZ 20</w:t>
+      </w:r>
+      <w:r>
+        <w:rPr>
+          <w:b/>
+          <w:szCs w:val="24"/>
+        </w:rPr>
+        <w:t>.</w:t>
       </w:r>
       <w:r>
         <w:rPr>
@@ -16118,7 +16112,7 @@
           <w:b/>
           <w:szCs w:val="24"/>
         </w:rPr>
-        <w:t>NFZ 22</w:t>
+        <w:t>NFZ 21</w:t>
       </w:r>
       <w:r>
         <w:rPr>
@@ -16186,7 +16180,7 @@
           <w:b/>
           <w:szCs w:val="24"/>
         </w:rPr>
-        <w:t>NFZ 23</w:t>
+        <w:t>NFZ 22</w:t>
       </w:r>
       <w:r>
         <w:rPr>
@@ -16244,7 +16238,7 @@
           <w:b/>
           <w:szCs w:val="24"/>
         </w:rPr>
-        <w:t>NFZ 24</w:t>
+        <w:t>NFZ 23</w:t>
       </w:r>
       <w:r>
         <w:rPr>
@@ -16304,7 +16298,7 @@
           <w:b/>
           <w:szCs w:val="24"/>
         </w:rPr>
-        <w:t>NFZ 25</w:t>
+        <w:t>NFZ 24</w:t>
       </w:r>
       <w:r>
         <w:rPr>
@@ -16362,7 +16356,7 @@
           <w:b/>
           <w:szCs w:val="24"/>
         </w:rPr>
-        <w:t>NFZ 26</w:t>
+        <w:t>NFZ 25</w:t>
       </w:r>
       <w:r>
         <w:rPr>
@@ -16590,7 +16584,7 @@
                               <w:sz w:val="24"/>
                               <w:szCs w:val="24"/>
                             </w:rPr>
-                            <w:t>18</w:t>
+                            <w:t>1</w:t>
                           </w:r>
                           <w:r>
                             <w:rPr>
@@ -16674,7 +16668,7 @@
                         <w:sz w:val="24"/>
                         <w:szCs w:val="24"/>
                       </w:rPr>
-                      <w:t>18</w:t>
+                      <w:t>1</w:t>
                     </w:r>
                     <w:r>
                       <w:rPr>
@@ -24507,7 +24501,7 @@
 </file>
 
 <file path=customXml/itemProps2.xml><?xml version="1.0" encoding="utf-8"?>
-<ds:datastoreItem xmlns:ds="http://schemas.openxmlformats.org/officeDocument/2006/customXml" ds:itemID="{3934BEC2-85F2-4862-8CDD-F3CCA09D28A3}">
+<ds:datastoreItem xmlns:ds="http://schemas.openxmlformats.org/officeDocument/2006/customXml" ds:itemID="{E82BB953-3303-4499-8444-C0F697F3A502}">
   <ds:schemaRefs>
     <ds:schemaRef ds:uri="http://schemas.openxmlformats.org/officeDocument/2006/bibliography"/>
   </ds:schemaRefs>

</xml_diff>

<commit_message>
Sitne ispravke u SRS-u
</commit_message>
<xml_diff>
--- a/docs/SRS.docx
+++ b/docs/SRS.docx
@@ -2,8 +2,6 @@
 <file path=word/document.xml><?xml version="1.0" encoding="utf-8"?>
 <w:document xmlns:wpc="http://schemas.microsoft.com/office/word/2010/wordprocessingCanvas" xmlns:cx="http://schemas.microsoft.com/office/drawing/2014/chartex" xmlns:cx1="http://schemas.microsoft.com/office/drawing/2015/9/8/chartex" xmlns:cx2="http://schemas.microsoft.com/office/drawing/2015/10/21/chartex" xmlns:cx3="http://schemas.microsoft.com/office/drawing/2016/5/9/chartex" xmlns:cx4="http://schemas.microsoft.com/office/drawing/2016/5/10/chartex" xmlns:cx5="http://schemas.microsoft.com/office/drawing/2016/5/11/chartex" xmlns:cx6="http://schemas.microsoft.com/office/drawing/2016/5/12/chartex" xmlns:cx7="http://schemas.microsoft.com/office/drawing/2016/5/13/chartex" xmlns:cx8="http://schemas.microsoft.com/office/drawing/2016/5/14/chartex" xmlns:mc="http://schemas.openxmlformats.org/markup-compatibility/2006" xmlns:o="urn:schemas-microsoft-com:office:office" xmlns:r="http://schemas.openxmlformats.org/officeDocument/2006/relationships" xmlns:m="http://schemas.openxmlformats.org/officeDocument/2006/math" xmlns:v="urn:schemas-microsoft-com:vml" xmlns:wp14="http://schemas.microsoft.com/office/word/2010/wordprocessingDrawing" xmlns:wp="http://schemas.openxmlformats.org/drawingml/2006/wordprocessingDrawing" xmlns:w10="urn:schemas-microsoft-com:office:word" xmlns:w="http://schemas.openxmlformats.org/wordprocessingml/2006/main" xmlns:w14="http://schemas.microsoft.com/office/word/2010/wordml" xmlns:w15="http://schemas.microsoft.com/office/word/2012/wordml" xmlns:w16se="http://schemas.microsoft.com/office/word/2015/wordml/symex" xmlns:wpg="http://schemas.microsoft.com/office/word/2010/wordprocessingGroup" xmlns:wpi="http://schemas.microsoft.com/office/word/2010/wordprocessingInk" xmlns:wne="http://schemas.microsoft.com/office/word/2006/wordml" xmlns:wps="http://schemas.microsoft.com/office/word/2010/wordprocessingShape" mc:Ignorable="w14 w15 w16se wp14">
   <w:body>
-    <w:bookmarkStart w:id="0" w:name="_GoBack" w:displacedByCustomXml="next"/>
-    <w:bookmarkEnd w:id="0" w:displacedByCustomXml="next"/>
     <w:sdt>
       <w:sdtPr>
         <w:id w:val="-687293147"/>
@@ -12,7 +10,6 @@
           <w:docPartUnique/>
         </w:docPartObj>
       </w:sdtPr>
-      <w:sdtEndPr/>
       <w:sdtContent>
         <w:p>
           <w:pPr>
@@ -141,7 +138,6 @@
                                     <w:dataBinding w:prefixMappings="xmlns:ns0='http://purl.org/dc/elements/1.1/' xmlns:ns1='http://schemas.openxmlformats.org/package/2006/metadata/core-properties' " w:xpath="/ns1:coreProperties[1]/ns0:creator[1]" w:storeItemID="{6C3C8BC8-F283-45AE-878A-BAB7291924A1}"/>
                                     <w:text/>
                                   </w:sdtPr>
-                                  <w:sdtEndPr/>
                                   <w:sdtContent>
                                     <w:p>
                                       <w:pPr>
@@ -183,7 +179,6 @@
                                       <w:dataBinding w:prefixMappings="xmlns:ns0='http://schemas.openxmlformats.org/officeDocument/2006/extended-properties' " w:xpath="/ns0:Properties[1]/ns0:Company[1]" w:storeItemID="{6668398D-A668-4E3E-A5EB-62B293D839F1}"/>
                                       <w:text/>
                                     </w:sdtPr>
-                                    <w:sdtEndPr/>
                                     <w:sdtContent>
                                       <w:r>
                                         <w:rPr>
@@ -213,7 +208,6 @@
                                       <w:dataBinding w:prefixMappings="xmlns:ns0='http://schemas.microsoft.com/office/2006/coverPageProps' " w:xpath="/ns0:CoverPageProperties[1]/ns0:CompanyAddress[1]" w:storeItemID="{55AF091B-3C7A-41E3-B477-F2FDAA23CFDA}"/>
                                       <w:text/>
                                     </w:sdtPr>
-                                    <w:sdtEndPr/>
                                     <w:sdtContent>
                                       <w:r>
                                         <w:rPr>
@@ -281,7 +275,6 @@
                                     <w:dataBinding w:prefixMappings="xmlns:ns0='http://purl.org/dc/elements/1.1/' xmlns:ns1='http://schemas.openxmlformats.org/package/2006/metadata/core-properties' " w:xpath="/ns1:coreProperties[1]/ns0:title[1]" w:storeItemID="{6C3C8BC8-F283-45AE-878A-BAB7291924A1}"/>
                                     <w:text/>
                                   </w:sdtPr>
-                                  <w:sdtEndPr/>
                                   <w:sdtContent>
                                     <w:p>
                                       <w:pPr>
@@ -322,7 +315,6 @@
                                     <w:dataBinding w:prefixMappings="xmlns:ns0='http://purl.org/dc/elements/1.1/' xmlns:ns1='http://schemas.openxmlformats.org/package/2006/metadata/core-properties' " w:xpath="/ns1:coreProperties[1]/ns0:subject[1]" w:storeItemID="{6C3C8BC8-F283-45AE-878A-BAB7291924A1}"/>
                                     <w:text/>
                                   </w:sdtPr>
-                                  <w:sdtEndPr/>
                                   <w:sdtContent>
                                     <w:p>
                                       <w:pPr>
@@ -388,7 +380,6 @@
                               <w:dataBinding w:prefixMappings="xmlns:ns0='http://purl.org/dc/elements/1.1/' xmlns:ns1='http://schemas.openxmlformats.org/package/2006/metadata/core-properties' " w:xpath="/ns1:coreProperties[1]/ns0:creator[1]" w:storeItemID="{6C3C8BC8-F283-45AE-878A-BAB7291924A1}"/>
                               <w:text/>
                             </w:sdtPr>
-                            <w:sdtEndPr/>
                             <w:sdtContent>
                               <w:p>
                                 <w:pPr>
@@ -430,7 +421,6 @@
                                 <w:dataBinding w:prefixMappings="xmlns:ns0='http://schemas.openxmlformats.org/officeDocument/2006/extended-properties' " w:xpath="/ns0:Properties[1]/ns0:Company[1]" w:storeItemID="{6668398D-A668-4E3E-A5EB-62B293D839F1}"/>
                                 <w:text/>
                               </w:sdtPr>
-                              <w:sdtEndPr/>
                               <w:sdtContent>
                                 <w:r>
                                   <w:rPr>
@@ -460,7 +450,6 @@
                                 <w:dataBinding w:prefixMappings="xmlns:ns0='http://schemas.microsoft.com/office/2006/coverPageProps' " w:xpath="/ns0:CoverPageProperties[1]/ns0:CompanyAddress[1]" w:storeItemID="{55AF091B-3C7A-41E3-B477-F2FDAA23CFDA}"/>
                                 <w:text/>
                               </w:sdtPr>
-                              <w:sdtEndPr/>
                               <w:sdtContent>
                                 <w:r>
                                   <w:rPr>
@@ -496,7 +485,6 @@
                               <w:dataBinding w:prefixMappings="xmlns:ns0='http://purl.org/dc/elements/1.1/' xmlns:ns1='http://schemas.openxmlformats.org/package/2006/metadata/core-properties' " w:xpath="/ns1:coreProperties[1]/ns0:title[1]" w:storeItemID="{6C3C8BC8-F283-45AE-878A-BAB7291924A1}"/>
                               <w:text/>
                             </w:sdtPr>
-                            <w:sdtEndPr/>
                             <w:sdtContent>
                               <w:p>
                                 <w:pPr>
@@ -537,7 +525,6 @@
                               <w:dataBinding w:prefixMappings="xmlns:ns0='http://purl.org/dc/elements/1.1/' xmlns:ns1='http://schemas.openxmlformats.org/package/2006/metadata/core-properties' " w:xpath="/ns1:coreProperties[1]/ns0:subject[1]" w:storeItemID="{6C3C8BC8-F283-45AE-878A-BAB7291924A1}"/>
                               <w:text/>
                             </w:sdtPr>
-                            <w:sdtEndPr/>
                             <w:sdtContent>
                               <w:p>
                                 <w:pPr>
@@ -582,7 +569,7 @@
         </w:p>
       </w:sdtContent>
     </w:sdt>
-    <w:bookmarkStart w:id="1" w:name="_Toc478413187" w:displacedByCustomXml="next"/>
+    <w:bookmarkStart w:id="0" w:name="_Toc478413187" w:displacedByCustomXml="next"/>
     <w:sdt>
       <w:sdtPr>
         <w:rPr>
@@ -4546,7 +4533,7 @@
           <w:rFonts w:eastAsiaTheme="minorEastAsia"/>
         </w:rPr>
       </w:pPr>
-      <w:bookmarkStart w:id="2" w:name="_Toc478722125"/>
+      <w:bookmarkStart w:id="1" w:name="_Toc478722125"/>
       <w:r>
         <w:rPr>
           <w:rFonts w:eastAsiaTheme="minorEastAsia"/>
@@ -4554,8 +4541,8 @@
         <w:lastRenderedPageBreak/>
         <w:t>Historijat revizije dokumenta</w:t>
       </w:r>
+      <w:bookmarkEnd w:id="0"/>
       <w:bookmarkEnd w:id="1"/>
-      <w:bookmarkEnd w:id="2"/>
     </w:p>
     <w:p>
       <w:pPr>
@@ -4910,9 +4897,9 @@
           <w:szCs w:val="32"/>
         </w:rPr>
       </w:pPr>
-      <w:bookmarkStart w:id="3" w:name="_7d5ur0hblzu2"/>
-      <w:bookmarkStart w:id="4" w:name="_Toc478413188"/>
-      <w:bookmarkEnd w:id="3"/>
+      <w:bookmarkStart w:id="2" w:name="_7d5ur0hblzu2"/>
+      <w:bookmarkStart w:id="3" w:name="_Toc478413188"/>
+      <w:bookmarkEnd w:id="2"/>
       <w:r>
         <w:br w:type="page"/>
       </w:r>
@@ -4925,7 +4912,7 @@
           <w:rFonts w:eastAsiaTheme="minorEastAsia"/>
         </w:rPr>
       </w:pPr>
-      <w:bookmarkStart w:id="5" w:name="_Toc478722126"/>
+      <w:bookmarkStart w:id="4" w:name="_Toc478722126"/>
       <w:r>
         <w:rPr>
           <w:rFonts w:eastAsiaTheme="minorEastAsia"/>
@@ -4933,29 +4920,29 @@
         <w:lastRenderedPageBreak/>
         <w:t>1. Uvod</w:t>
       </w:r>
+      <w:bookmarkEnd w:id="3"/>
       <w:bookmarkEnd w:id="4"/>
+    </w:p>
+    <w:p>
+      <w:bookmarkStart w:id="5" w:name="_Toc478413189"/>
+    </w:p>
+    <w:p>
+      <w:pPr>
+        <w:pStyle w:val="Heading2"/>
+        <w:jc w:val="both"/>
+        <w:rPr>
+          <w:rFonts w:eastAsiaTheme="minorEastAsia"/>
+        </w:rPr>
+      </w:pPr>
+      <w:bookmarkStart w:id="6" w:name="_Toc478722127"/>
+      <w:r>
+        <w:rPr>
+          <w:rFonts w:eastAsiaTheme="minorEastAsia"/>
+        </w:rPr>
+        <w:t>1.1. Svrha dokumenta</w:t>
+      </w:r>
       <w:bookmarkEnd w:id="5"/>
-    </w:p>
-    <w:p>
-      <w:bookmarkStart w:id="6" w:name="_Toc478413189"/>
-    </w:p>
-    <w:p>
-      <w:pPr>
-        <w:pStyle w:val="Heading2"/>
-        <w:jc w:val="both"/>
-        <w:rPr>
-          <w:rFonts w:eastAsiaTheme="minorEastAsia"/>
-        </w:rPr>
-      </w:pPr>
-      <w:bookmarkStart w:id="7" w:name="_Toc478722127"/>
-      <w:r>
-        <w:rPr>
-          <w:rFonts w:eastAsiaTheme="minorEastAsia"/>
-        </w:rPr>
-        <w:t>1.1. Svrha dokumenta</w:t>
-      </w:r>
       <w:bookmarkEnd w:id="6"/>
-      <w:bookmarkEnd w:id="7"/>
     </w:p>
     <w:p>
       <w:pPr>
@@ -5071,16 +5058,16 @@
           <w:szCs w:val="20"/>
         </w:rPr>
       </w:pPr>
-      <w:bookmarkStart w:id="8" w:name="_Toc478413190"/>
-      <w:bookmarkStart w:id="9" w:name="_Toc478722128"/>
+      <w:bookmarkStart w:id="7" w:name="_Toc478413190"/>
+      <w:bookmarkStart w:id="8" w:name="_Toc478722128"/>
       <w:r>
         <w:rPr>
           <w:rFonts w:eastAsiaTheme="minorEastAsia"/>
         </w:rPr>
         <w:t>1.2. Opseg dokumenta</w:t>
       </w:r>
+      <w:bookmarkEnd w:id="7"/>
       <w:bookmarkEnd w:id="8"/>
-      <w:bookmarkEnd w:id="9"/>
     </w:p>
     <w:p>
       <w:pPr>
@@ -5179,7 +5166,7 @@
       </w:r>
     </w:p>
     <w:p>
-      <w:bookmarkStart w:id="10" w:name="_Toc478413191"/>
+      <w:bookmarkStart w:id="9" w:name="_Toc478413191"/>
     </w:p>
     <w:p/>
     <w:p>
@@ -5190,7 +5177,7 @@
           <w:rFonts w:eastAsiaTheme="minorEastAsia"/>
         </w:rPr>
       </w:pPr>
-      <w:bookmarkStart w:id="11" w:name="_Toc478722129"/>
+      <w:bookmarkStart w:id="10" w:name="_Toc478722129"/>
       <w:r>
         <w:rPr>
           <w:rFonts w:eastAsiaTheme="minorEastAsia"/>
@@ -5198,8 +5185,8 @@
         <w:lastRenderedPageBreak/>
         <w:t>1.3. Definicije, akronimi i kratice</w:t>
       </w:r>
+      <w:bookmarkEnd w:id="9"/>
       <w:bookmarkEnd w:id="10"/>
-      <w:bookmarkEnd w:id="11"/>
     </w:p>
     <w:p/>
     <w:p>
@@ -5546,16 +5533,16 @@
           <w:szCs w:val="20"/>
         </w:rPr>
       </w:pPr>
-      <w:bookmarkStart w:id="12" w:name="_Toc478413192"/>
-      <w:bookmarkStart w:id="13" w:name="_Toc478722130"/>
+      <w:bookmarkStart w:id="11" w:name="_Toc478413192"/>
+      <w:bookmarkStart w:id="12" w:name="_Toc478722130"/>
       <w:r>
         <w:rPr>
           <w:rFonts w:eastAsiaTheme="minorEastAsia"/>
         </w:rPr>
         <w:t>1.4. Standardi dokumentovanja</w:t>
       </w:r>
+      <w:bookmarkEnd w:id="11"/>
       <w:bookmarkEnd w:id="12"/>
-      <w:bookmarkEnd w:id="13"/>
     </w:p>
     <w:p>
       <w:pPr>
@@ -5623,8 +5610,8 @@
           <w:szCs w:val="20"/>
         </w:rPr>
       </w:pPr>
-      <w:bookmarkStart w:id="14" w:name="_Toc478413193"/>
-      <w:bookmarkStart w:id="15" w:name="_Toc478722131"/>
+      <w:bookmarkStart w:id="13" w:name="_Toc478413193"/>
+      <w:bookmarkStart w:id="14" w:name="_Toc478722131"/>
       <w:r>
         <w:rPr>
           <w:rFonts w:eastAsiaTheme="minorEastAsia"/>
@@ -5632,8 +5619,8 @@
         <w:lastRenderedPageBreak/>
         <w:t>1.5. Reference</w:t>
       </w:r>
+      <w:bookmarkEnd w:id="13"/>
       <w:bookmarkEnd w:id="14"/>
-      <w:bookmarkEnd w:id="15"/>
     </w:p>
     <w:p>
       <w:pPr>
@@ -5708,9 +5695,9 @@
           <w:t>https://github.com/SoftverInzenjeringETFSA/SI2016_TIM14/blob/master/Reference/ieee830.pdf</w:t>
         </w:r>
       </w:hyperlink>
-      <w:bookmarkStart w:id="16" w:name="_qlfqkw72kwie"/>
-      <w:bookmarkStart w:id="17" w:name="_Toc478413194"/>
-      <w:bookmarkEnd w:id="16"/>
+      <w:bookmarkStart w:id="15" w:name="_qlfqkw72kwie"/>
+      <w:bookmarkStart w:id="16" w:name="_Toc478413194"/>
+      <w:bookmarkEnd w:id="15"/>
     </w:p>
     <w:p/>
     <w:p>
@@ -5722,15 +5709,15 @@
           <w:b/>
         </w:rPr>
       </w:pPr>
-      <w:bookmarkStart w:id="18" w:name="_Toc478722132"/>
+      <w:bookmarkStart w:id="17" w:name="_Toc478722132"/>
       <w:r>
         <w:rPr>
           <w:rFonts w:eastAsiaTheme="minorEastAsia"/>
         </w:rPr>
         <w:t>2. Opis</w:t>
       </w:r>
+      <w:bookmarkEnd w:id="16"/>
       <w:bookmarkEnd w:id="17"/>
-      <w:bookmarkEnd w:id="18"/>
       <w:r>
         <w:rPr>
           <w:rFonts w:eastAsiaTheme="minorEastAsia"/>
@@ -5743,7 +5730,7 @@
       <w:pPr>
         <w:spacing w:after="0"/>
       </w:pPr>
-      <w:bookmarkStart w:id="19" w:name="_Toc478413195"/>
+      <w:bookmarkStart w:id="18" w:name="_Toc478413195"/>
     </w:p>
     <w:p>
       <w:pPr>
@@ -5753,21 +5740,21 @@
           <w:rFonts w:eastAsiaTheme="minorEastAsia"/>
         </w:rPr>
       </w:pPr>
-      <w:bookmarkStart w:id="20" w:name="_Toc478722133"/>
+      <w:bookmarkStart w:id="19" w:name="_Toc478722133"/>
       <w:r>
         <w:rPr>
           <w:rFonts w:eastAsiaTheme="minorEastAsia"/>
         </w:rPr>
         <w:t>2.1. Perspektiva proizvoda</w:t>
       </w:r>
+      <w:bookmarkEnd w:id="18"/>
       <w:bookmarkEnd w:id="19"/>
-      <w:bookmarkEnd w:id="20"/>
     </w:p>
     <w:p>
       <w:pPr>
         <w:spacing w:after="0"/>
       </w:pPr>
-      <w:bookmarkStart w:id="21" w:name="_Toc478413196"/>
+      <w:bookmarkStart w:id="20" w:name="_Toc478413196"/>
     </w:p>
     <w:p>
       <w:pPr>
@@ -5777,15 +5764,15 @@
           <w:rFonts w:eastAsiaTheme="minorEastAsia"/>
         </w:rPr>
       </w:pPr>
-      <w:bookmarkStart w:id="22" w:name="_Toc478722134"/>
+      <w:bookmarkStart w:id="21" w:name="_Toc478722134"/>
       <w:r>
         <w:rPr>
           <w:rFonts w:eastAsiaTheme="minorEastAsia"/>
         </w:rPr>
         <w:t>2.1.1. Korisnički interfejsi</w:t>
       </w:r>
+      <w:bookmarkEnd w:id="20"/>
       <w:bookmarkEnd w:id="21"/>
-      <w:bookmarkEnd w:id="22"/>
     </w:p>
     <w:p>
       <w:pPr>
@@ -5863,7 +5850,7 @@
       <w:pPr>
         <w:spacing w:after="0"/>
       </w:pPr>
-      <w:bookmarkStart w:id="23" w:name="_Toc478413197"/>
+      <w:bookmarkStart w:id="22" w:name="_Toc478413197"/>
     </w:p>
     <w:p>
       <w:pPr>
@@ -5879,7 +5866,7 @@
         </w:rPr>
         <w:t>2.1.1.1. Korisnički interfejs za korisnike</w:t>
       </w:r>
-      <w:bookmarkEnd w:id="23"/>
+      <w:bookmarkEnd w:id="22"/>
     </w:p>
     <w:p>
       <w:pPr>
@@ -5960,7 +5947,7 @@
       <w:pPr>
         <w:spacing w:after="0"/>
       </w:pPr>
-      <w:bookmarkStart w:id="24" w:name="_Toc478413198"/>
+      <w:bookmarkStart w:id="23" w:name="_Toc478413198"/>
     </w:p>
     <w:p>
       <w:pPr>
@@ -5976,7 +5963,7 @@
         </w:rPr>
         <w:t>2.1.1.2 Korisnički interfejs za administratore</w:t>
       </w:r>
-      <w:bookmarkEnd w:id="24"/>
+      <w:bookmarkEnd w:id="23"/>
     </w:p>
     <w:p>
       <w:pPr>
@@ -6061,8 +6048,8 @@
           <w:szCs w:val="20"/>
         </w:rPr>
       </w:pPr>
-      <w:bookmarkStart w:id="25" w:name="_Toc478413199"/>
-      <w:bookmarkStart w:id="26" w:name="_Toc478722135"/>
+      <w:bookmarkStart w:id="24" w:name="_Toc478413199"/>
+      <w:bookmarkStart w:id="25" w:name="_Toc478722135"/>
       <w:r>
         <w:rPr>
           <w:rFonts w:eastAsiaTheme="minorEastAsia"/>
@@ -6070,37 +6057,37 @@
         <w:lastRenderedPageBreak/>
         <w:t>2.2. Funkcionalnosti proizvoda</w:t>
       </w:r>
+      <w:bookmarkEnd w:id="24"/>
       <w:bookmarkEnd w:id="25"/>
+      <w:r>
+        <w:rPr>
+          <w:rFonts w:eastAsiaTheme="minorEastAsia"/>
+        </w:rPr>
+        <w:t xml:space="preserve"> </w:t>
+      </w:r>
+    </w:p>
+    <w:p>
+      <w:pPr>
+        <w:spacing w:after="0"/>
+      </w:pPr>
+      <w:bookmarkStart w:id="26" w:name="_Toc478413200"/>
+    </w:p>
+    <w:p>
+      <w:pPr>
+        <w:pStyle w:val="Heading3"/>
+        <w:rPr>
+          <w:rFonts w:eastAsiaTheme="minorEastAsia"/>
+        </w:rPr>
+      </w:pPr>
+      <w:bookmarkStart w:id="27" w:name="_Toc478722136"/>
+      <w:r>
+        <w:rPr>
+          <w:rFonts w:eastAsiaTheme="minorEastAsia"/>
+        </w:rPr>
+        <w:t>2.2.1. Upravljanje korisničkim računima</w:t>
+      </w:r>
       <w:bookmarkEnd w:id="26"/>
-      <w:r>
-        <w:rPr>
-          <w:rFonts w:eastAsiaTheme="minorEastAsia"/>
-        </w:rPr>
-        <w:t xml:space="preserve"> </w:t>
-      </w:r>
-    </w:p>
-    <w:p>
-      <w:pPr>
-        <w:spacing w:after="0"/>
-      </w:pPr>
-      <w:bookmarkStart w:id="27" w:name="_Toc478413200"/>
-    </w:p>
-    <w:p>
-      <w:pPr>
-        <w:pStyle w:val="Heading3"/>
-        <w:rPr>
-          <w:rFonts w:eastAsiaTheme="minorEastAsia"/>
-        </w:rPr>
-      </w:pPr>
-      <w:bookmarkStart w:id="28" w:name="_Toc478722136"/>
-      <w:r>
-        <w:rPr>
-          <w:rFonts w:eastAsiaTheme="minorEastAsia"/>
-        </w:rPr>
-        <w:t>2.2.1. Upravljanje korisničkim računima</w:t>
-      </w:r>
       <w:bookmarkEnd w:id="27"/>
-      <w:bookmarkEnd w:id="28"/>
     </w:p>
     <w:p>
       <w:pPr>
@@ -6195,7 +6182,7 @@
         <w:rPr>
           <w:szCs w:val="24"/>
         </w:rPr>
-        <w:t>Izmjena korisničke šifre</w:t>
+        <w:t>Izmjena korisničkog passworda</w:t>
       </w:r>
     </w:p>
     <w:p>
@@ -6268,7 +6255,25 @@
       </w:r>
     </w:p>
     <w:p>
-      <w:bookmarkStart w:id="29" w:name="_Toc478413201"/>
+      <w:pPr>
+        <w:numPr>
+          <w:ilvl w:val="0"/>
+          <w:numId w:val="7"/>
+        </w:numPr>
+        <w:spacing w:before="100" w:after="0" w:line="276" w:lineRule="auto"/>
+        <w:ind w:hanging="360"/>
+        <w:contextualSpacing/>
+        <w:jc w:val="both"/>
+        <w:rPr>
+          <w:szCs w:val="24"/>
+        </w:rPr>
+      </w:pPr>
+      <w:r>
+        <w:t>Promjena passworda</w:t>
+      </w:r>
+    </w:p>
+    <w:p>
+      <w:bookmarkStart w:id="28" w:name="_Toc478413201"/>
     </w:p>
     <w:p>
       <w:pPr>
@@ -6278,15 +6283,15 @@
           <w:szCs w:val="20"/>
         </w:rPr>
       </w:pPr>
-      <w:bookmarkStart w:id="30" w:name="_Toc478722137"/>
+      <w:bookmarkStart w:id="29" w:name="_Toc478722137"/>
       <w:r>
         <w:rPr>
           <w:rFonts w:eastAsiaTheme="minorEastAsia"/>
         </w:rPr>
         <w:t>2.2.2. Kreiranje i upravljanje grupnim chatom</w:t>
       </w:r>
+      <w:bookmarkEnd w:id="28"/>
       <w:bookmarkEnd w:id="29"/>
-      <w:bookmarkEnd w:id="30"/>
     </w:p>
     <w:p>
       <w:pPr>
@@ -6388,7 +6393,7 @@
       <w:pPr>
         <w:spacing w:after="0"/>
       </w:pPr>
-      <w:bookmarkStart w:id="31" w:name="_Toc478413202"/>
+      <w:bookmarkStart w:id="30" w:name="_Toc478413202"/>
     </w:p>
     <w:p>
       <w:pPr>
@@ -6398,15 +6403,15 @@
           <w:szCs w:val="20"/>
         </w:rPr>
       </w:pPr>
-      <w:bookmarkStart w:id="32" w:name="_Toc478722138"/>
+      <w:bookmarkStart w:id="31" w:name="_Toc478722138"/>
       <w:r>
         <w:rPr>
           <w:rFonts w:eastAsiaTheme="minorEastAsia"/>
         </w:rPr>
         <w:t>2.2.3. Pretraživanje i pregled korisničkog profila</w:t>
       </w:r>
+      <w:bookmarkEnd w:id="30"/>
       <w:bookmarkEnd w:id="31"/>
-      <w:bookmarkEnd w:id="32"/>
     </w:p>
     <w:p>
       <w:pPr>
@@ -6637,16 +6642,16 @@
           <w:rFonts w:eastAsiaTheme="minorEastAsia"/>
         </w:rPr>
       </w:pPr>
-      <w:bookmarkStart w:id="33" w:name="_Toc478413203"/>
-      <w:bookmarkStart w:id="34" w:name="_Toc478722139"/>
+      <w:bookmarkStart w:id="32" w:name="_Toc478413203"/>
+      <w:bookmarkStart w:id="33" w:name="_Toc478722139"/>
       <w:r>
         <w:rPr>
           <w:rFonts w:eastAsiaTheme="minorEastAsia"/>
         </w:rPr>
         <w:t>2.3. Karakteristike korisnika</w:t>
       </w:r>
+      <w:bookmarkEnd w:id="32"/>
       <w:bookmarkEnd w:id="33"/>
-      <w:bookmarkEnd w:id="34"/>
     </w:p>
     <w:p>
       <w:pPr>
@@ -6702,7 +6707,7 @@
       <w:pPr>
         <w:spacing w:after="0"/>
       </w:pPr>
-      <w:bookmarkStart w:id="35" w:name="_Toc478413204"/>
+      <w:bookmarkStart w:id="34" w:name="_Toc478413204"/>
     </w:p>
     <w:p>
       <w:pPr>
@@ -6713,15 +6718,15 @@
           <w:szCs w:val="20"/>
         </w:rPr>
       </w:pPr>
-      <w:bookmarkStart w:id="36" w:name="_Toc478722140"/>
+      <w:bookmarkStart w:id="35" w:name="_Toc478722140"/>
       <w:r>
         <w:rPr>
           <w:rFonts w:eastAsiaTheme="minorEastAsia"/>
         </w:rPr>
         <w:t>2.3.1. Administrator sistema</w:t>
       </w:r>
+      <w:bookmarkEnd w:id="34"/>
       <w:bookmarkEnd w:id="35"/>
-      <w:bookmarkEnd w:id="36"/>
     </w:p>
     <w:p>
       <w:pPr>
@@ -6921,13 +6926,13 @@
           <w:sz w:val="20"/>
         </w:rPr>
       </w:pPr>
-      <w:bookmarkStart w:id="37" w:name="_Toc478413205"/>
-      <w:bookmarkStart w:id="38" w:name="_Toc478722141"/>
+      <w:bookmarkStart w:id="36" w:name="_Toc478413205"/>
+      <w:bookmarkStart w:id="37" w:name="_Toc478722141"/>
       <w:r>
         <w:t>2.3.2. Korisnik sistema</w:t>
       </w:r>
+      <w:bookmarkEnd w:id="36"/>
       <w:bookmarkEnd w:id="37"/>
-      <w:bookmarkEnd w:id="38"/>
     </w:p>
     <w:p>
       <w:pPr>
@@ -7121,43 +7126,43 @@
           <w:rFonts w:eastAsiaTheme="minorEastAsia"/>
         </w:rPr>
       </w:pPr>
-      <w:bookmarkStart w:id="39" w:name="_2uqeml9m8bzn"/>
-      <w:bookmarkStart w:id="40" w:name="_Toc478413206"/>
-      <w:bookmarkStart w:id="41" w:name="_Toc478722142"/>
+      <w:bookmarkStart w:id="38" w:name="_2uqeml9m8bzn"/>
+      <w:bookmarkStart w:id="39" w:name="_Toc478413206"/>
+      <w:bookmarkStart w:id="40" w:name="_Toc478722142"/>
+      <w:bookmarkEnd w:id="38"/>
+      <w:r>
+        <w:rPr>
+          <w:rFonts w:eastAsiaTheme="minorEastAsia"/>
+        </w:rPr>
+        <w:t>2.4. Ograničenja</w:t>
+      </w:r>
       <w:bookmarkEnd w:id="39"/>
-      <w:r>
+      <w:bookmarkEnd w:id="40"/>
+    </w:p>
+    <w:p>
+      <w:pPr>
+        <w:spacing w:after="0"/>
+      </w:pPr>
+    </w:p>
+    <w:p>
+      <w:pPr>
+        <w:pStyle w:val="Heading3"/>
         <w:rPr>
           <w:rFonts w:eastAsiaTheme="minorEastAsia"/>
         </w:rPr>
-        <w:t>2.4. Ograničenja</w:t>
-      </w:r>
-      <w:bookmarkEnd w:id="40"/>
+      </w:pPr>
+      <w:bookmarkStart w:id="41" w:name="_12tlozwn11d2"/>
+      <w:bookmarkStart w:id="42" w:name="_Toc478413207"/>
+      <w:bookmarkStart w:id="43" w:name="_Toc478722143"/>
       <w:bookmarkEnd w:id="41"/>
-    </w:p>
-    <w:p>
-      <w:pPr>
-        <w:spacing w:after="0"/>
-      </w:pPr>
-    </w:p>
-    <w:p>
-      <w:pPr>
-        <w:pStyle w:val="Heading3"/>
+      <w:r>
         <w:rPr>
           <w:rFonts w:eastAsiaTheme="minorEastAsia"/>
         </w:rPr>
-      </w:pPr>
-      <w:bookmarkStart w:id="42" w:name="_12tlozwn11d2"/>
-      <w:bookmarkStart w:id="43" w:name="_Toc478413207"/>
-      <w:bookmarkStart w:id="44" w:name="_Toc478722143"/>
+        <w:t>2.4.1. Regulativni propisi</w:t>
+      </w:r>
       <w:bookmarkEnd w:id="42"/>
-      <w:r>
-        <w:rPr>
-          <w:rFonts w:eastAsiaTheme="minorEastAsia"/>
-        </w:rPr>
-        <w:t>2.4.1. Regulativni propisi</w:t>
-      </w:r>
       <w:bookmarkEnd w:id="43"/>
-      <w:bookmarkEnd w:id="44"/>
     </w:p>
     <w:p>
       <w:pPr>
@@ -7252,9 +7257,9 @@
       </w:r>
     </w:p>
     <w:p>
-      <w:bookmarkStart w:id="45" w:name="_zapd9aebg10m"/>
-      <w:bookmarkStart w:id="46" w:name="_Toc478413208"/>
-      <w:bookmarkEnd w:id="45"/>
+      <w:bookmarkStart w:id="44" w:name="_zapd9aebg10m"/>
+      <w:bookmarkStart w:id="45" w:name="_Toc478413208"/>
+      <w:bookmarkEnd w:id="44"/>
     </w:p>
     <w:p/>
     <w:p/>
@@ -7265,7 +7270,7 @@
           <w:rFonts w:eastAsiaTheme="minorEastAsia"/>
         </w:rPr>
       </w:pPr>
-      <w:bookmarkStart w:id="47" w:name="_Toc478722144"/>
+      <w:bookmarkStart w:id="46" w:name="_Toc478722144"/>
       <w:r>
         <w:rPr>
           <w:rFonts w:eastAsiaTheme="minorEastAsia"/>
@@ -7273,31 +7278,31 @@
         <w:lastRenderedPageBreak/>
         <w:t>2.4.2. Ograničenja hardware-a</w:t>
       </w:r>
+      <w:bookmarkEnd w:id="45"/>
       <w:bookmarkEnd w:id="46"/>
+    </w:p>
+    <w:p>
+      <w:pPr>
+        <w:spacing w:after="0"/>
+      </w:pPr>
+    </w:p>
+    <w:p>
+      <w:pPr>
+        <w:pStyle w:val="Heading4"/>
+        <w:rPr>
+          <w:rFonts w:eastAsiaTheme="minorEastAsia"/>
+        </w:rPr>
+      </w:pPr>
+      <w:bookmarkStart w:id="47" w:name="_ph47fpisueo7"/>
+      <w:bookmarkStart w:id="48" w:name="_Toc478413209"/>
       <w:bookmarkEnd w:id="47"/>
-    </w:p>
-    <w:p>
-      <w:pPr>
-        <w:spacing w:after="0"/>
-      </w:pPr>
-    </w:p>
-    <w:p>
-      <w:pPr>
-        <w:pStyle w:val="Heading4"/>
+      <w:r>
         <w:rPr>
           <w:rFonts w:eastAsiaTheme="minorEastAsia"/>
         </w:rPr>
-      </w:pPr>
-      <w:bookmarkStart w:id="48" w:name="_ph47fpisueo7"/>
-      <w:bookmarkStart w:id="49" w:name="_Toc478413209"/>
+        <w:t>2.4.2.1. Ograničenja hardware-a (Client-Side)</w:t>
+      </w:r>
       <w:bookmarkEnd w:id="48"/>
-      <w:r>
-        <w:rPr>
-          <w:rFonts w:eastAsiaTheme="minorEastAsia"/>
-        </w:rPr>
-        <w:t>2.4.2.1. Ograničenja hardware-a (Client-Side)</w:t>
-      </w:r>
-      <w:bookmarkEnd w:id="49"/>
     </w:p>
     <w:p>
       <w:pPr>
@@ -7523,16 +7528,16 @@
           <w:rFonts w:eastAsiaTheme="minorEastAsia"/>
         </w:rPr>
       </w:pPr>
-      <w:bookmarkStart w:id="50" w:name="_dvg1cfxewotm"/>
-      <w:bookmarkStart w:id="51" w:name="_Toc478413210"/>
+      <w:bookmarkStart w:id="49" w:name="_dvg1cfxewotm"/>
+      <w:bookmarkStart w:id="50" w:name="_Toc478413210"/>
+      <w:bookmarkEnd w:id="49"/>
+      <w:r>
+        <w:rPr>
+          <w:rFonts w:eastAsiaTheme="minorEastAsia"/>
+        </w:rPr>
+        <w:t>2.4.2.2. Ograničenja hardware-a (Server-Side)</w:t>
+      </w:r>
       <w:bookmarkEnd w:id="50"/>
-      <w:r>
-        <w:rPr>
-          <w:rFonts w:eastAsiaTheme="minorEastAsia"/>
-        </w:rPr>
-        <w:t>2.4.2.2. Ograničenja hardware-a (Server-Side)</w:t>
-      </w:r>
-      <w:bookmarkEnd w:id="51"/>
     </w:p>
     <w:p>
       <w:pPr>
@@ -7623,9 +7628,9 @@
       </w:r>
     </w:p>
     <w:p>
-      <w:bookmarkStart w:id="52" w:name="_qfqhqf29b6m8"/>
-      <w:bookmarkStart w:id="53" w:name="_Toc478413211"/>
-      <w:bookmarkEnd w:id="52"/>
+      <w:bookmarkStart w:id="51" w:name="_qfqhqf29b6m8"/>
+      <w:bookmarkStart w:id="52" w:name="_Toc478413211"/>
+      <w:bookmarkEnd w:id="51"/>
     </w:p>
     <w:p/>
     <w:p>
@@ -7636,7 +7641,7 @@
           <w:rFonts w:eastAsiaTheme="minorEastAsia"/>
         </w:rPr>
       </w:pPr>
-      <w:bookmarkStart w:id="54" w:name="_Toc478722145"/>
+      <w:bookmarkStart w:id="53" w:name="_Toc478722145"/>
       <w:r>
         <w:rPr>
           <w:rFonts w:eastAsiaTheme="minorEastAsia"/>
@@ -7644,31 +7649,31 @@
         <w:lastRenderedPageBreak/>
         <w:t>2.4.3. Ograničenja software-a</w:t>
       </w:r>
+      <w:bookmarkEnd w:id="52"/>
       <w:bookmarkEnd w:id="53"/>
+    </w:p>
+    <w:p>
+      <w:pPr>
+        <w:spacing w:after="0"/>
+      </w:pPr>
+    </w:p>
+    <w:p>
+      <w:pPr>
+        <w:pStyle w:val="Heading4"/>
+        <w:rPr>
+          <w:rFonts w:eastAsiaTheme="minorEastAsia"/>
+        </w:rPr>
+      </w:pPr>
+      <w:bookmarkStart w:id="54" w:name="_b6d2hd48hbd2"/>
+      <w:bookmarkStart w:id="55" w:name="_Toc478413212"/>
       <w:bookmarkEnd w:id="54"/>
-    </w:p>
-    <w:p>
-      <w:pPr>
-        <w:spacing w:after="0"/>
-      </w:pPr>
-    </w:p>
-    <w:p>
-      <w:pPr>
-        <w:pStyle w:val="Heading4"/>
+      <w:r>
         <w:rPr>
           <w:rFonts w:eastAsiaTheme="minorEastAsia"/>
         </w:rPr>
-      </w:pPr>
-      <w:bookmarkStart w:id="55" w:name="_b6d2hd48hbd2"/>
-      <w:bookmarkStart w:id="56" w:name="_Toc478413212"/>
+        <w:t>2.4.3.1. Ograničenja software-a (Client-Side)</w:t>
+      </w:r>
       <w:bookmarkEnd w:id="55"/>
-      <w:r>
-        <w:rPr>
-          <w:rFonts w:eastAsiaTheme="minorEastAsia"/>
-        </w:rPr>
-        <w:t>2.4.3.1. Ograničenja software-a (Client-Side)</w:t>
-      </w:r>
-      <w:bookmarkEnd w:id="56"/>
     </w:p>
     <w:p>
       <w:pPr>
@@ -7821,12 +7826,26 @@
       <w:pPr>
         <w:spacing w:after="0"/>
       </w:pPr>
-      <w:bookmarkStart w:id="57" w:name="_34hadsptnxrs"/>
-      <w:bookmarkStart w:id="58" w:name="_Toc478413213"/>
+      <w:bookmarkStart w:id="56" w:name="_34hadsptnxrs"/>
+      <w:bookmarkStart w:id="57" w:name="_Toc478413213"/>
+      <w:bookmarkEnd w:id="56"/>
+      <w:r>
+        <w:t xml:space="preserve">Web aplikacija se neće nužno pokretati na beta verzijama operativnih sistema i web preglednika. </w:t>
+      </w:r>
+    </w:p>
+    <w:p>
+      <w:pPr>
+        <w:spacing w:after="0"/>
+      </w:pPr>
+    </w:p>
+    <w:p>
+      <w:pPr>
+        <w:pStyle w:val="Heading4"/>
+      </w:pPr>
+      <w:r>
+        <w:t>2.4.3.2. Ograničenja software-a (Server-Side)</w:t>
+      </w:r>
       <w:bookmarkEnd w:id="57"/>
-      <w:r>
-        <w:t xml:space="preserve">Web aplikacija se neće nužno pokretati na beta verzijama operativnih sistema i web preglednika. </w:t>
-      </w:r>
     </w:p>
     <w:p>
       <w:pPr>
@@ -7835,12 +7854,67 @@
     </w:p>
     <w:p>
       <w:pPr>
-        <w:pStyle w:val="Heading4"/>
-      </w:pPr>
-      <w:r>
-        <w:t>2.4.3.2. Ograničenja software-a (Server-Side)</w:t>
-      </w:r>
+        <w:spacing w:after="0"/>
+        <w:jc w:val="both"/>
+        <w:rPr>
+          <w:szCs w:val="24"/>
+        </w:rPr>
+      </w:pPr>
+      <w:r>
+        <w:rPr>
+          <w:szCs w:val="24"/>
+        </w:rPr>
+        <w:t>Server arhitekturi je potreban neki serverski OS, kao npr. Ubuntu 16.04 LTS. Također je potreban i DBMS software (Database Management System) za upravljanje bazama podataka, kao npr. Microsoft SQL Server 2016.</w:t>
+      </w:r>
+    </w:p>
+    <w:p>
+      <w:pPr>
+        <w:spacing w:after="0"/>
+        <w:jc w:val="both"/>
+        <w:rPr>
+          <w:szCs w:val="24"/>
+        </w:rPr>
+      </w:pPr>
+    </w:p>
+    <w:p>
+      <w:pPr>
+        <w:spacing w:after="0"/>
+        <w:jc w:val="both"/>
+        <w:rPr>
+          <w:szCs w:val="24"/>
+        </w:rPr>
+      </w:pPr>
+      <w:r>
+        <w:rPr>
+          <w:szCs w:val="24"/>
+        </w:rPr>
+        <w:t>Također je poželjno imati neki software koji će vršiti monitoring nad radom servera u svakom smislu, recimo Anturius te neki antimalware software (Caspersky, Norton).</w:t>
+      </w:r>
+    </w:p>
+    <w:p>
+      <w:pPr>
+        <w:spacing w:after="0"/>
+        <w:rPr>
+          <w:szCs w:val="20"/>
+        </w:rPr>
+      </w:pPr>
+      <w:r>
+        <w:t xml:space="preserve"> </w:t>
+      </w:r>
+    </w:p>
+    <w:p>
+      <w:pPr>
+        <w:pStyle w:val="Heading1"/>
+      </w:pPr>
+      <w:bookmarkStart w:id="58" w:name="_xklahb8ynw3d"/>
+      <w:bookmarkStart w:id="59" w:name="_Toc478413214"/>
+      <w:bookmarkStart w:id="60" w:name="_Toc478722146"/>
       <w:bookmarkEnd w:id="58"/>
+      <w:r>
+        <w:t>3.  Konkretni zahtjevi</w:t>
+      </w:r>
+      <w:bookmarkEnd w:id="59"/>
+      <w:bookmarkEnd w:id="60"/>
     </w:p>
     <w:p>
       <w:pPr>
@@ -7849,123 +7923,54 @@
     </w:p>
     <w:p>
       <w:pPr>
+        <w:pStyle w:val="Heading2"/>
+        <w:rPr>
+          <w:rFonts w:eastAsiaTheme="minorEastAsia"/>
+        </w:rPr>
+      </w:pPr>
+      <w:bookmarkStart w:id="61" w:name="_yc6t8oo3jjg9"/>
+      <w:bookmarkStart w:id="62" w:name="_Toc478413215"/>
+      <w:bookmarkStart w:id="63" w:name="_Toc478722147"/>
+      <w:bookmarkEnd w:id="61"/>
+      <w:r>
+        <w:rPr>
+          <w:rFonts w:eastAsiaTheme="minorEastAsia"/>
+        </w:rPr>
+        <w:t>3.1.  Vanjski interfejsi</w:t>
+      </w:r>
+      <w:bookmarkEnd w:id="62"/>
+      <w:bookmarkEnd w:id="63"/>
+      <w:r>
+        <w:rPr>
+          <w:rFonts w:eastAsiaTheme="minorEastAsia"/>
+        </w:rPr>
+        <w:t xml:space="preserve"> </w:t>
+      </w:r>
+    </w:p>
+    <w:p>
+      <w:pPr>
         <w:spacing w:after="0"/>
-        <w:jc w:val="both"/>
-        <w:rPr>
-          <w:szCs w:val="24"/>
-        </w:rPr>
-      </w:pPr>
-      <w:r>
-        <w:rPr>
-          <w:szCs w:val="24"/>
-        </w:rPr>
-        <w:t>Server arhitekturi je potreban neki serverski OS, kao npr. Ubuntu 16.04 LTS. Također je potreban i DBMS software (Database Management System) za upravljanje bazama podataka, kao npr. Microsoft SQL Server 2016.</w:t>
-      </w:r>
-    </w:p>
-    <w:p>
-      <w:pPr>
-        <w:spacing w:after="0"/>
-        <w:jc w:val="both"/>
-        <w:rPr>
-          <w:szCs w:val="24"/>
-        </w:rPr>
-      </w:pPr>
-    </w:p>
-    <w:p>
-      <w:pPr>
-        <w:spacing w:after="0"/>
-        <w:jc w:val="both"/>
-        <w:rPr>
-          <w:szCs w:val="24"/>
-        </w:rPr>
-      </w:pPr>
-      <w:r>
-        <w:rPr>
-          <w:szCs w:val="24"/>
-        </w:rPr>
-        <w:t>Također je poželjno imati neki software koji će vršiti monitoring nad radom servera u svakom smislu, recimo Anturius te neki antimalware software (Caspersky, Norton).</w:t>
-      </w:r>
-    </w:p>
-    <w:p>
-      <w:pPr>
-        <w:spacing w:after="0"/>
-        <w:rPr>
-          <w:szCs w:val="20"/>
-        </w:rPr>
-      </w:pPr>
-      <w:r>
-        <w:t xml:space="preserve"> </w:t>
-      </w:r>
-    </w:p>
-    <w:p>
-      <w:pPr>
-        <w:pStyle w:val="Heading1"/>
-      </w:pPr>
-      <w:bookmarkStart w:id="59" w:name="_xklahb8ynw3d"/>
-      <w:bookmarkStart w:id="60" w:name="_Toc478413214"/>
-      <w:bookmarkStart w:id="61" w:name="_Toc478722146"/>
-      <w:bookmarkEnd w:id="59"/>
-      <w:r>
-        <w:t>3.  Konkretni zahtjevi</w:t>
-      </w:r>
-      <w:bookmarkEnd w:id="60"/>
-      <w:bookmarkEnd w:id="61"/>
-    </w:p>
-    <w:p>
-      <w:pPr>
-        <w:spacing w:after="0"/>
-      </w:pPr>
-    </w:p>
-    <w:p>
-      <w:pPr>
-        <w:pStyle w:val="Heading2"/>
+      </w:pPr>
+    </w:p>
+    <w:p>
+      <w:pPr>
+        <w:pStyle w:val="Heading3"/>
         <w:rPr>
           <w:rFonts w:eastAsiaTheme="minorEastAsia"/>
         </w:rPr>
       </w:pPr>
-      <w:bookmarkStart w:id="62" w:name="_yc6t8oo3jjg9"/>
-      <w:bookmarkStart w:id="63" w:name="_Toc478413215"/>
-      <w:bookmarkStart w:id="64" w:name="_Toc478722147"/>
-      <w:bookmarkEnd w:id="62"/>
+      <w:bookmarkStart w:id="64" w:name="_fah83j1k4ki8"/>
+      <w:bookmarkStart w:id="65" w:name="_Toc478413216"/>
+      <w:bookmarkStart w:id="66" w:name="_Toc478722148"/>
+      <w:bookmarkEnd w:id="64"/>
       <w:r>
         <w:rPr>
           <w:rFonts w:eastAsiaTheme="minorEastAsia"/>
         </w:rPr>
-        <w:t>3.1.  Vanjski interfejsi</w:t>
-      </w:r>
-      <w:bookmarkEnd w:id="63"/>
-      <w:bookmarkEnd w:id="64"/>
-      <w:r>
-        <w:rPr>
-          <w:rFonts w:eastAsiaTheme="minorEastAsia"/>
-        </w:rPr>
-        <w:t xml:space="preserve"> </w:t>
-      </w:r>
-    </w:p>
-    <w:p>
-      <w:pPr>
-        <w:spacing w:after="0"/>
-      </w:pPr>
-    </w:p>
-    <w:p>
-      <w:pPr>
-        <w:pStyle w:val="Heading3"/>
-        <w:rPr>
-          <w:rFonts w:eastAsiaTheme="minorEastAsia"/>
-        </w:rPr>
-      </w:pPr>
-      <w:bookmarkStart w:id="65" w:name="_fah83j1k4ki8"/>
-      <w:bookmarkStart w:id="66" w:name="_Toc478413216"/>
-      <w:bookmarkStart w:id="67" w:name="_Toc478722148"/>
+        <w:t>3.1.1. Korisnički interfejsi</w:t>
+      </w:r>
       <w:bookmarkEnd w:id="65"/>
-      <w:r>
-        <w:rPr>
-          <w:rFonts w:eastAsiaTheme="minorEastAsia"/>
-        </w:rPr>
-        <w:t>3.1.1. Korisnički interfejsi</w:t>
-      </w:r>
       <w:bookmarkEnd w:id="66"/>
-      <w:bookmarkEnd w:id="67"/>
     </w:p>
     <w:p>
       <w:pPr>
@@ -8072,69 +8077,69 @@
           <w:rFonts w:eastAsiaTheme="minorEastAsia"/>
         </w:rPr>
       </w:pPr>
-      <w:bookmarkStart w:id="68" w:name="_lt4kcevpq0vg"/>
-      <w:bookmarkStart w:id="69" w:name="_Toc478413217"/>
-      <w:bookmarkStart w:id="70" w:name="_Toc478722149"/>
+      <w:bookmarkStart w:id="67" w:name="_lt4kcevpq0vg"/>
+      <w:bookmarkStart w:id="68" w:name="_Toc478413217"/>
+      <w:bookmarkStart w:id="69" w:name="_Toc478722149"/>
+      <w:bookmarkEnd w:id="67"/>
+      <w:r>
+        <w:rPr>
+          <w:rFonts w:eastAsiaTheme="minorEastAsia"/>
+        </w:rPr>
+        <w:t>3.1.2. Eksterni software interfejsi</w:t>
+      </w:r>
       <w:bookmarkEnd w:id="68"/>
-      <w:r>
+      <w:bookmarkEnd w:id="69"/>
+    </w:p>
+    <w:p>
+      <w:pPr>
+        <w:spacing w:after="0"/>
+      </w:pPr>
+    </w:p>
+    <w:p>
+      <w:pPr>
+        <w:spacing w:after="0"/>
+        <w:jc w:val="both"/>
+        <w:rPr>
+          <w:szCs w:val="24"/>
+        </w:rPr>
+      </w:pPr>
+      <w:r>
+        <w:rPr>
+          <w:szCs w:val="24"/>
+        </w:rPr>
+        <w:t>Aplikacija će moći koristiti vanjske API funkcionalnosti nekih drugih informacionih sistema, ukoliko klijent izrazi vremenom želju za time. U trenutnoj fazi implementacije projekta nije planirano da IS nudi vlastite web servise drugim informacijskim sistemima.</w:t>
+      </w:r>
+    </w:p>
+    <w:p>
+      <w:pPr>
+        <w:spacing w:after="0"/>
+        <w:rPr>
+          <w:szCs w:val="20"/>
+        </w:rPr>
+      </w:pPr>
+      <w:r>
+        <w:t xml:space="preserve"> </w:t>
+      </w:r>
+    </w:p>
+    <w:p>
+      <w:pPr>
+        <w:pStyle w:val="Heading3"/>
         <w:rPr>
           <w:rFonts w:eastAsiaTheme="minorEastAsia"/>
         </w:rPr>
-        <w:t>3.1.2. Eksterni software interfejsi</w:t>
-      </w:r>
-      <w:bookmarkEnd w:id="69"/>
+      </w:pPr>
+      <w:bookmarkStart w:id="70" w:name="_fobaw3b4iujt"/>
+      <w:bookmarkStart w:id="71" w:name="_Toc478413218"/>
+      <w:bookmarkStart w:id="72" w:name="_Toc478722150"/>
       <w:bookmarkEnd w:id="70"/>
-    </w:p>
-    <w:p>
-      <w:pPr>
-        <w:spacing w:after="0"/>
-      </w:pPr>
-    </w:p>
-    <w:p>
-      <w:pPr>
-        <w:spacing w:after="0"/>
-        <w:jc w:val="both"/>
-        <w:rPr>
-          <w:szCs w:val="24"/>
-        </w:rPr>
-      </w:pPr>
-      <w:r>
-        <w:rPr>
-          <w:szCs w:val="24"/>
-        </w:rPr>
-        <w:t>Aplikacija će moći koristiti vanjske API funkcionalnosti nekih drugih informacionih sistema, ukoliko klijent izrazi vremenom želju za time. U trenutnoj fazi implementacije projekta nije planirano da IS nudi vlastite web servise drugim informacijskim sistemima.</w:t>
-      </w:r>
-    </w:p>
-    <w:p>
-      <w:pPr>
-        <w:spacing w:after="0"/>
-        <w:rPr>
-          <w:szCs w:val="20"/>
-        </w:rPr>
-      </w:pPr>
-      <w:r>
-        <w:t xml:space="preserve"> </w:t>
-      </w:r>
-    </w:p>
-    <w:p>
-      <w:pPr>
-        <w:pStyle w:val="Heading3"/>
+      <w:r>
         <w:rPr>
           <w:rFonts w:eastAsiaTheme="minorEastAsia"/>
         </w:rPr>
-      </w:pPr>
-      <w:bookmarkStart w:id="71" w:name="_fobaw3b4iujt"/>
-      <w:bookmarkStart w:id="72" w:name="_Toc478413218"/>
-      <w:bookmarkStart w:id="73" w:name="_Toc478722150"/>
+        <w:t>3.1.3. Hardware interfejsi</w:t>
+      </w:r>
       <w:bookmarkEnd w:id="71"/>
-      <w:r>
-        <w:rPr>
-          <w:rFonts w:eastAsiaTheme="minorEastAsia"/>
-        </w:rPr>
-        <w:t>3.1.3. Hardware interfejsi</w:t>
-      </w:r>
       <w:bookmarkEnd w:id="72"/>
-      <w:bookmarkEnd w:id="73"/>
     </w:p>
     <w:p>
       <w:pPr>
@@ -8270,16 +8275,16 @@
           <w:rFonts w:eastAsiaTheme="minorEastAsia"/>
         </w:rPr>
       </w:pPr>
-      <w:bookmarkStart w:id="74" w:name="_Toc478413219"/>
-      <w:bookmarkStart w:id="75" w:name="_Toc478722151"/>
+      <w:bookmarkStart w:id="73" w:name="_Toc478413219"/>
+      <w:bookmarkStart w:id="74" w:name="_Toc478722151"/>
       <w:r>
         <w:rPr>
           <w:rFonts w:eastAsiaTheme="minorEastAsia"/>
         </w:rPr>
         <w:t>3.2. Funkcionalni zahtjevi</w:t>
       </w:r>
+      <w:bookmarkEnd w:id="73"/>
       <w:bookmarkEnd w:id="74"/>
-      <w:bookmarkEnd w:id="75"/>
       <w:r>
         <w:rPr>
           <w:rFonts w:eastAsiaTheme="minorEastAsia"/>
@@ -8301,16 +8306,16 @@
           <w:rFonts w:asciiTheme="minorHAnsi" w:hAnsiTheme="minorHAnsi" w:cstheme="minorHAnsi"/>
         </w:rPr>
       </w:pPr>
-      <w:bookmarkStart w:id="76" w:name="_Toc478413220"/>
-      <w:bookmarkStart w:id="77" w:name="_Toc478722152"/>
+      <w:bookmarkStart w:id="75" w:name="_Toc478413220"/>
+      <w:bookmarkStart w:id="76" w:name="_Toc478722152"/>
       <w:r>
         <w:rPr>
           <w:rFonts w:asciiTheme="minorHAnsi" w:hAnsiTheme="minorHAnsi" w:cstheme="minorHAnsi"/>
         </w:rPr>
         <w:t>3.2.1. Registracija korisnika</w:t>
       </w:r>
+      <w:bookmarkEnd w:id="75"/>
       <w:bookmarkEnd w:id="76"/>
-      <w:bookmarkEnd w:id="77"/>
     </w:p>
     <w:p>
       <w:pPr>
@@ -8792,7 +8797,7 @@
           <w:rFonts w:cstheme="minorHAnsi"/>
         </w:rPr>
       </w:pPr>
-      <w:bookmarkStart w:id="78" w:name="_Toc478413221"/>
+      <w:bookmarkStart w:id="77" w:name="_Toc478413221"/>
     </w:p>
     <w:p>
       <w:pPr>
@@ -8803,15 +8808,15 @@
           <w:rFonts w:asciiTheme="minorHAnsi" w:hAnsiTheme="minorHAnsi" w:cstheme="minorHAnsi"/>
         </w:rPr>
       </w:pPr>
-      <w:bookmarkStart w:id="79" w:name="_Toc478722153"/>
+      <w:bookmarkStart w:id="78" w:name="_Toc478722153"/>
       <w:r>
         <w:rPr>
           <w:rFonts w:asciiTheme="minorHAnsi" w:hAnsiTheme="minorHAnsi" w:cstheme="minorHAnsi"/>
         </w:rPr>
         <w:t>3.2.2. Prijava korisnika</w:t>
       </w:r>
+      <w:bookmarkEnd w:id="77"/>
       <w:bookmarkEnd w:id="78"/>
-      <w:bookmarkEnd w:id="79"/>
     </w:p>
     <w:p>
       <w:pPr>
@@ -9279,16 +9284,16 @@
           <w:rFonts w:asciiTheme="minorHAnsi" w:hAnsiTheme="minorHAnsi" w:cstheme="minorHAnsi"/>
         </w:rPr>
       </w:pPr>
-      <w:bookmarkStart w:id="80" w:name="_Toc478413222"/>
-      <w:bookmarkStart w:id="81" w:name="_Toc478722154"/>
+      <w:bookmarkStart w:id="79" w:name="_Toc478413222"/>
+      <w:bookmarkStart w:id="80" w:name="_Toc478722154"/>
       <w:r>
         <w:rPr>
           <w:rFonts w:asciiTheme="minorHAnsi" w:hAnsiTheme="minorHAnsi" w:cstheme="minorHAnsi"/>
         </w:rPr>
         <w:t>3.2.3. Autentikacija korisnika</w:t>
       </w:r>
+      <w:bookmarkEnd w:id="79"/>
       <w:bookmarkEnd w:id="80"/>
-      <w:bookmarkEnd w:id="81"/>
     </w:p>
     <w:p>
       <w:pPr>
@@ -9586,7 +9591,7 @@
         </w:rPr>
         <w:t>: 1</w:t>
       </w:r>
-      <w:bookmarkStart w:id="82" w:name="_Toc478413223"/>
+      <w:bookmarkStart w:id="81" w:name="_Toc478413223"/>
       <w:r>
         <w:rPr>
           <w:rFonts w:cstheme="minorHAnsi"/>
@@ -9613,15 +9618,15 @@
           <w:rFonts w:asciiTheme="minorHAnsi" w:hAnsiTheme="minorHAnsi" w:cstheme="minorHAnsi"/>
         </w:rPr>
       </w:pPr>
-      <w:bookmarkStart w:id="83" w:name="_Toc478722155"/>
+      <w:bookmarkStart w:id="82" w:name="_Toc478722155"/>
       <w:r>
         <w:rPr>
           <w:rFonts w:asciiTheme="minorHAnsi" w:hAnsiTheme="minorHAnsi" w:cstheme="minorHAnsi"/>
         </w:rPr>
         <w:t>3.2.4. Profil korisnika</w:t>
       </w:r>
+      <w:bookmarkEnd w:id="81"/>
       <w:bookmarkEnd w:id="82"/>
-      <w:bookmarkEnd w:id="83"/>
     </w:p>
     <w:p>
       <w:pPr>
@@ -10068,7 +10073,7 @@
           <w:rFonts w:cstheme="minorHAnsi"/>
         </w:rPr>
       </w:pPr>
-      <w:bookmarkStart w:id="84" w:name="_Toc478413224"/>
+      <w:bookmarkStart w:id="83" w:name="_Toc478413224"/>
     </w:p>
     <w:p>
       <w:pPr>
@@ -10079,15 +10084,15 @@
           <w:rFonts w:asciiTheme="minorHAnsi" w:hAnsiTheme="minorHAnsi" w:cstheme="minorHAnsi"/>
         </w:rPr>
       </w:pPr>
-      <w:bookmarkStart w:id="85" w:name="_Toc478722156"/>
+      <w:bookmarkStart w:id="84" w:name="_Toc478722156"/>
       <w:r>
         <w:rPr>
           <w:rFonts w:asciiTheme="minorHAnsi" w:hAnsiTheme="minorHAnsi" w:cstheme="minorHAnsi"/>
         </w:rPr>
         <w:t>3.2.5. Pretraga korisnika</w:t>
       </w:r>
+      <w:bookmarkEnd w:id="83"/>
       <w:bookmarkEnd w:id="84"/>
-      <w:bookmarkEnd w:id="85"/>
     </w:p>
     <w:p>
       <w:pPr>
@@ -10434,16 +10439,16 @@
           <w:rFonts w:asciiTheme="minorHAnsi" w:hAnsiTheme="minorHAnsi" w:cstheme="minorHAnsi"/>
         </w:rPr>
       </w:pPr>
-      <w:bookmarkStart w:id="86" w:name="_Toc478413225"/>
-      <w:bookmarkStart w:id="87" w:name="_Toc478722157"/>
+      <w:bookmarkStart w:id="85" w:name="_Toc478413225"/>
+      <w:bookmarkStart w:id="86" w:name="_Toc478722157"/>
       <w:r>
         <w:rPr>
           <w:rFonts w:asciiTheme="minorHAnsi" w:hAnsiTheme="minorHAnsi" w:cstheme="minorHAnsi"/>
         </w:rPr>
         <w:t>3.3.6. Slanje zahtjeva za chat</w:t>
       </w:r>
+      <w:bookmarkEnd w:id="85"/>
       <w:bookmarkEnd w:id="86"/>
-      <w:bookmarkEnd w:id="87"/>
     </w:p>
     <w:p>
       <w:pPr>
@@ -10776,7 +10781,7 @@
           <w:rFonts w:cstheme="minorHAnsi"/>
         </w:rPr>
       </w:pPr>
-      <w:bookmarkStart w:id="88" w:name="_Toc478413226"/>
+      <w:bookmarkStart w:id="87" w:name="_Toc478413226"/>
     </w:p>
     <w:p>
       <w:pPr>
@@ -10787,15 +10792,15 @@
           <w:rFonts w:asciiTheme="minorHAnsi" w:hAnsiTheme="minorHAnsi" w:cstheme="minorHAnsi"/>
         </w:rPr>
       </w:pPr>
-      <w:bookmarkStart w:id="89" w:name="_Toc478722158"/>
+      <w:bookmarkStart w:id="88" w:name="_Toc478722158"/>
       <w:r>
         <w:rPr>
           <w:rFonts w:asciiTheme="minorHAnsi" w:hAnsiTheme="minorHAnsi" w:cstheme="minorHAnsi"/>
         </w:rPr>
         <w:t>3.3.7. Odgovor na zahtjev za chat</w:t>
       </w:r>
+      <w:bookmarkEnd w:id="87"/>
       <w:bookmarkEnd w:id="88"/>
-      <w:bookmarkEnd w:id="89"/>
     </w:p>
     <w:p>
       <w:pPr>
@@ -11232,16 +11237,16 @@
           <w:rFonts w:asciiTheme="minorHAnsi" w:hAnsiTheme="minorHAnsi" w:cstheme="minorHAnsi"/>
         </w:rPr>
       </w:pPr>
-      <w:bookmarkStart w:id="90" w:name="_Toc478413227"/>
-      <w:bookmarkStart w:id="91" w:name="_Toc478722159"/>
+      <w:bookmarkStart w:id="89" w:name="_Toc478413227"/>
+      <w:bookmarkStart w:id="90" w:name="_Toc478722159"/>
       <w:r>
         <w:rPr>
           <w:rFonts w:asciiTheme="minorHAnsi" w:hAnsiTheme="minorHAnsi" w:cstheme="minorHAnsi"/>
         </w:rPr>
         <w:t>3.3.8. Pristup chat grupi</w:t>
       </w:r>
+      <w:bookmarkEnd w:id="89"/>
       <w:bookmarkEnd w:id="90"/>
-      <w:bookmarkEnd w:id="91"/>
     </w:p>
     <w:p>
       <w:pPr>
@@ -11722,16 +11727,16 @@
           <w:rFonts w:asciiTheme="minorHAnsi" w:hAnsiTheme="minorHAnsi" w:cstheme="minorHAnsi"/>
         </w:rPr>
       </w:pPr>
-      <w:bookmarkStart w:id="92" w:name="_Toc478413228"/>
-      <w:bookmarkStart w:id="93" w:name="_Toc478722160"/>
+      <w:bookmarkStart w:id="91" w:name="_Toc478413228"/>
+      <w:bookmarkStart w:id="92" w:name="_Toc478722160"/>
       <w:r>
         <w:rPr>
           <w:rFonts w:asciiTheme="minorHAnsi" w:hAnsiTheme="minorHAnsi" w:cstheme="minorHAnsi"/>
         </w:rPr>
         <w:t>3.2.9. Izlazak iz chat grupe</w:t>
       </w:r>
+      <w:bookmarkEnd w:id="91"/>
       <w:bookmarkEnd w:id="92"/>
-      <w:bookmarkEnd w:id="93"/>
     </w:p>
     <w:p>
       <w:pPr>
@@ -12108,16 +12113,16 @@
           <w:rFonts w:asciiTheme="minorHAnsi" w:hAnsiTheme="minorHAnsi" w:cstheme="minorHAnsi"/>
         </w:rPr>
       </w:pPr>
-      <w:bookmarkStart w:id="94" w:name="_Toc478413229"/>
-      <w:bookmarkStart w:id="95" w:name="_Toc478722161"/>
+      <w:bookmarkStart w:id="93" w:name="_Toc478413229"/>
+      <w:bookmarkStart w:id="94" w:name="_Toc478722161"/>
       <w:r>
         <w:rPr>
           <w:rFonts w:asciiTheme="minorHAnsi" w:hAnsiTheme="minorHAnsi" w:cstheme="minorHAnsi"/>
         </w:rPr>
         <w:t>3.2.10. Pregled tuđih profila</w:t>
       </w:r>
+      <w:bookmarkEnd w:id="93"/>
       <w:bookmarkEnd w:id="94"/>
-      <w:bookmarkEnd w:id="95"/>
     </w:p>
     <w:p>
       <w:pPr>
@@ -12477,16 +12482,16 @@
           <w:rFonts w:asciiTheme="minorHAnsi" w:hAnsiTheme="minorHAnsi" w:cstheme="minorHAnsi"/>
         </w:rPr>
       </w:pPr>
-      <w:bookmarkStart w:id="96" w:name="_Toc478413230"/>
-      <w:bookmarkStart w:id="97" w:name="_Toc478722162"/>
+      <w:bookmarkStart w:id="95" w:name="_Toc478413230"/>
+      <w:bookmarkStart w:id="96" w:name="_Toc478722162"/>
       <w:r>
         <w:rPr>
           <w:rFonts w:asciiTheme="minorHAnsi" w:hAnsiTheme="minorHAnsi" w:cstheme="minorHAnsi"/>
         </w:rPr>
         <w:t>3.2.11. Blokiranje korisnika</w:t>
       </w:r>
+      <w:bookmarkEnd w:id="95"/>
       <w:bookmarkEnd w:id="96"/>
-      <w:bookmarkEnd w:id="97"/>
     </w:p>
     <w:p>
       <w:pPr>
@@ -12758,7 +12763,7 @@
           <w:rFonts w:cstheme="minorHAnsi"/>
         </w:rPr>
       </w:pPr>
-      <w:bookmarkStart w:id="98" w:name="_Toc478413231"/>
+      <w:bookmarkStart w:id="97" w:name="_Toc478413231"/>
     </w:p>
     <w:p>
       <w:pPr>
@@ -12769,15 +12774,15 @@
           <w:rFonts w:asciiTheme="minorHAnsi" w:hAnsiTheme="minorHAnsi" w:cstheme="minorHAnsi"/>
         </w:rPr>
       </w:pPr>
-      <w:bookmarkStart w:id="99" w:name="_Toc478722163"/>
+      <w:bookmarkStart w:id="98" w:name="_Toc478722163"/>
       <w:r>
         <w:rPr>
           <w:rFonts w:asciiTheme="minorHAnsi" w:hAnsiTheme="minorHAnsi" w:cstheme="minorHAnsi"/>
         </w:rPr>
         <w:t>3.2.12. Arhiviranje poruka</w:t>
       </w:r>
+      <w:bookmarkEnd w:id="97"/>
       <w:bookmarkEnd w:id="98"/>
-      <w:bookmarkEnd w:id="99"/>
     </w:p>
     <w:p>
       <w:pPr>
@@ -13033,7 +13038,7 @@
           <w:rFonts w:cstheme="minorHAnsi"/>
         </w:rPr>
       </w:pPr>
-      <w:bookmarkStart w:id="100" w:name="_Toc478413232"/>
+      <w:bookmarkStart w:id="99" w:name="_Toc478413232"/>
     </w:p>
     <w:p>
       <w:pPr>
@@ -13044,58 +13049,62 @@
           <w:rFonts w:asciiTheme="minorHAnsi" w:hAnsiTheme="minorHAnsi" w:cstheme="minorHAnsi"/>
         </w:rPr>
       </w:pPr>
-      <w:bookmarkStart w:id="101" w:name="_Toc478722164"/>
+      <w:bookmarkStart w:id="100" w:name="_Toc478722164"/>
       <w:r>
         <w:rPr>
           <w:rFonts w:asciiTheme="minorHAnsi" w:hAnsiTheme="minorHAnsi" w:cstheme="minorHAnsi"/>
         </w:rPr>
-        <w:t>3.2.13. Promjena passworda</w:t>
-      </w:r>
+        <w:t xml:space="preserve">3.2.13. </w:t>
+      </w:r>
+      <w:bookmarkStart w:id="101" w:name="_GoBack"/>
+      <w:r>
+        <w:rPr>
+          <w:rFonts w:asciiTheme="minorHAnsi" w:hAnsiTheme="minorHAnsi" w:cstheme="minorHAnsi"/>
+        </w:rPr>
+        <w:t>Promjena</w:t>
+      </w:r>
+      <w:bookmarkEnd w:id="101"/>
+      <w:r>
+        <w:rPr>
+          <w:rFonts w:asciiTheme="minorHAnsi" w:hAnsiTheme="minorHAnsi" w:cstheme="minorHAnsi"/>
+        </w:rPr>
+        <w:t xml:space="preserve"> passworda</w:t>
+      </w:r>
+      <w:bookmarkEnd w:id="99"/>
       <w:bookmarkEnd w:id="100"/>
-      <w:bookmarkEnd w:id="101"/>
-    </w:p>
-    <w:p>
-      <w:pPr>
-        <w:spacing w:after="0" w:line="240" w:lineRule="auto"/>
-        <w:jc w:val="both"/>
-        <w:rPr>
-          <w:rFonts w:cstheme="minorHAnsi"/>
-          <w:b/>
-        </w:rPr>
-      </w:pPr>
-    </w:p>
-    <w:p>
-      <w:pPr>
-        <w:spacing w:after="0" w:line="240" w:lineRule="auto"/>
-        <w:jc w:val="both"/>
-        <w:rPr>
-          <w:rFonts w:cstheme="minorHAnsi"/>
-        </w:rPr>
-      </w:pPr>
-      <w:r>
-        <w:rPr>
-          <w:rFonts w:cstheme="minorHAnsi"/>
-          <w:b/>
-        </w:rPr>
-        <w:t xml:space="preserve">Opis: </w:t>
-      </w:r>
-      <w:r>
-        <w:rPr>
-          <w:rFonts w:cstheme="minorHAnsi"/>
-        </w:rPr>
-        <w:t xml:space="preserve">Ukoliko korisnik ne može da se sjeti password-a, ima mogućnost “zaboravio sam password” nakon čega ima mogućnost reseta password-a preko </w:t>
-      </w:r>
-      <w:r>
-        <w:rPr>
-          <w:rFonts w:cstheme="minorHAnsi"/>
-        </w:rPr>
-        <w:t>e</w:t>
-      </w:r>
-      <w:r>
-        <w:rPr>
-          <w:rFonts w:cstheme="minorHAnsi"/>
-        </w:rPr>
-        <w:t>mail-a kao što i verificira registraciju.</w:t>
+    </w:p>
+    <w:p>
+      <w:pPr>
+        <w:spacing w:after="0" w:line="240" w:lineRule="auto"/>
+        <w:jc w:val="both"/>
+        <w:rPr>
+          <w:rFonts w:cstheme="minorHAnsi"/>
+          <w:b/>
+        </w:rPr>
+      </w:pPr>
+    </w:p>
+    <w:p>
+      <w:pPr>
+        <w:spacing w:after="0" w:line="240" w:lineRule="auto"/>
+        <w:jc w:val="both"/>
+        <w:rPr>
+          <w:rFonts w:cstheme="minorHAnsi"/>
+        </w:rPr>
+      </w:pPr>
+      <w:r>
+        <w:rPr>
+          <w:rFonts w:cstheme="minorHAnsi"/>
+          <w:b/>
+          <w:shd w:val="clear" w:color="auto" w:fill="F1F0F0"/>
+        </w:rPr>
+        <w:t>Opis:</w:t>
+      </w:r>
+      <w:r>
+        <w:rPr>
+          <w:rFonts w:cstheme="minorHAnsi"/>
+          <w:shd w:val="clear" w:color="auto" w:fill="F1F0F0"/>
+        </w:rPr>
+        <w:t xml:space="preserve"> Korisnik ima mogućnost promjene passworda. </w:t>
       </w:r>
     </w:p>
     <w:p>
@@ -13211,20 +13220,23 @@
         <w:rPr>
           <w:rFonts w:cstheme="minorHAnsi"/>
           <w:b/>
-        </w:rPr>
-        <w:t xml:space="preserve">Uslovi validnosti: </w:t>
-      </w:r>
-      <w:r>
-        <w:rPr>
-          <w:rFonts w:cstheme="minorHAnsi"/>
-        </w:rPr>
-        <w:t>Korisnik ima pristup e</w:t>
-      </w:r>
-      <w:r>
-        <w:rPr>
-          <w:rFonts w:cstheme="minorHAnsi"/>
-        </w:rPr>
-        <w:t>mail-u navedenom u profilu</w:t>
+          <w:shd w:val="clear" w:color="auto" w:fill="F1F0F0"/>
+        </w:rPr>
+        <w:t>Uslovi validnosti:</w:t>
+      </w:r>
+      <w:r>
+        <w:rPr>
+          <w:rFonts w:cstheme="minorHAnsi"/>
+          <w:shd w:val="clear" w:color="auto" w:fill="F1F0F0"/>
+        </w:rPr>
+        <w:t xml:space="preserve"> N</w:t>
+      </w:r>
+      <w:r>
+        <w:rPr>
+          <w:rFonts w:cstheme="minorHAnsi"/>
+          <w:shd w:val="clear" w:color="auto" w:fill="F1F0F0"/>
+        </w:rPr>
+        <w:t>ovi passwordi se podudaraju, te su u validnom formatu</w:t>
       </w:r>
     </w:p>
     <w:p>
@@ -13400,6 +13412,7 @@
         <w:rPr>
           <w:rFonts w:asciiTheme="minorHAnsi" w:hAnsiTheme="minorHAnsi" w:cstheme="minorHAnsi"/>
         </w:rPr>
+        <w:lastRenderedPageBreak/>
         <w:t>3.2.14. Prikaz administratorske stranice</w:t>
       </w:r>
       <w:bookmarkEnd w:id="102"/>
@@ -14137,7 +14150,6 @@
         <w:rPr>
           <w:rFonts w:asciiTheme="minorHAnsi" w:hAnsiTheme="minorHAnsi" w:cstheme="minorHAnsi"/>
         </w:rPr>
-        <w:lastRenderedPageBreak/>
         <w:t>3.2.16. Administratorska stranica za pregled grupa</w:t>
       </w:r>
       <w:bookmarkEnd w:id="106"/>
@@ -14167,6 +14179,7 @@
           <w:rFonts w:cstheme="minorHAnsi"/>
           <w:b/>
         </w:rPr>
+        <w:lastRenderedPageBreak/>
         <w:t>Opis</w:t>
       </w:r>
       <w:r>
@@ -14179,7 +14192,13 @@
         <w:rPr>
           <w:rFonts w:cstheme="minorHAnsi"/>
         </w:rPr>
-        <w:t>Administrator Sistema ima mogućnost pregleda svih registrovanih korisnika.</w:t>
+        <w:t>Administrator Sist</w:t>
+      </w:r>
+      <w:r>
+        <w:rPr>
+          <w:rFonts w:cstheme="minorHAnsi"/>
+        </w:rPr>
+        <w:t>ema ima mogućnost pregleda svih postojećih grupa</w:t>
       </w:r>
     </w:p>
     <w:p>
@@ -14364,7 +14383,13 @@
         <w:rPr>
           <w:rFonts w:cstheme="minorHAnsi"/>
         </w:rPr>
-        <w:t>istem otvara korisnički interfejs za administratora, za pregled korisnika</w:t>
+        <w:t xml:space="preserve">istem otvara korisnički interfejs za administratora, za pregled </w:t>
+      </w:r>
+      <w:r>
+        <w:rPr>
+          <w:rFonts w:cstheme="minorHAnsi"/>
+        </w:rPr>
+        <w:t>grupa</w:t>
       </w:r>
     </w:p>
     <w:p>
@@ -14944,7 +14969,6 @@
         <w:rPr>
           <w:rFonts w:asciiTheme="minorHAnsi" w:hAnsiTheme="minorHAnsi" w:cstheme="minorHAnsi"/>
         </w:rPr>
-        <w:lastRenderedPageBreak/>
         <w:t>3.2.18. Slanje zahtjeva za banovanje</w:t>
       </w:r>
       <w:bookmarkEnd w:id="110"/>
@@ -14973,6 +14997,7 @@
           <w:rFonts w:cstheme="minorHAnsi"/>
           <w:b/>
         </w:rPr>
+        <w:lastRenderedPageBreak/>
         <w:t xml:space="preserve">Opis: </w:t>
       </w:r>
       <w:r>
@@ -15555,7 +15580,6 @@
         <w:rPr>
           <w:rFonts w:eastAsiaTheme="minorEastAsia"/>
         </w:rPr>
-        <w:lastRenderedPageBreak/>
         <w:t>3.3.2. Performanse sistema</w:t>
       </w:r>
       <w:bookmarkEnd w:id="116"/>
@@ -15581,6 +15605,7 @@
         <w:rPr>
           <w:b/>
         </w:rPr>
+        <w:lastRenderedPageBreak/>
         <w:t>NFZ 6</w:t>
       </w:r>
       <w:r>
@@ -16019,7 +16044,6 @@
         <w:rPr>
           <w:rFonts w:eastAsiaTheme="minorEastAsia"/>
         </w:rPr>
-        <w:lastRenderedPageBreak/>
         <w:t>3.4.3. Backup Sistema</w:t>
       </w:r>
       <w:bookmarkEnd w:id="125"/>
@@ -16077,6 +16101,7 @@
           <w:b/>
           <w:szCs w:val="24"/>
         </w:rPr>
+        <w:lastRenderedPageBreak/>
         <w:t>NFZ 20</w:t>
       </w:r>
       <w:r>
@@ -16584,7 +16609,7 @@
                               <w:sz w:val="24"/>
                               <w:szCs w:val="24"/>
                             </w:rPr>
-                            <w:t>1</w:t>
+                            <w:t>20</w:t>
                           </w:r>
                           <w:r>
                             <w:rPr>
@@ -16668,7 +16693,7 @@
                         <w:sz w:val="24"/>
                         <w:szCs w:val="24"/>
                       </w:rPr>
-                      <w:t>1</w:t>
+                      <w:t>20</w:t>
                     </w:r>
                     <w:r>
                       <w:rPr>
@@ -24501,7 +24526,7 @@
 </file>
 
 <file path=customXml/itemProps2.xml><?xml version="1.0" encoding="utf-8"?>
-<ds:datastoreItem xmlns:ds="http://schemas.openxmlformats.org/officeDocument/2006/customXml" ds:itemID="{E82BB953-3303-4499-8444-C0F697F3A502}">
+<ds:datastoreItem xmlns:ds="http://schemas.openxmlformats.org/officeDocument/2006/customXml" ds:itemID="{EE0B939B-ADE5-4DDB-9626-F80D8BF353E9}">
   <ds:schemaRefs>
     <ds:schemaRef ds:uri="http://schemas.openxmlformats.org/officeDocument/2006/bibliography"/>
   </ds:schemaRefs>

</xml_diff>